<commit_message>
Add the appInstallation guide skeleton;
</commit_message>
<xml_diff>
--- a/Project_Documentation/AppInstallation_Instructions/AppInstallation_Instructions.docx
+++ b/Project_Documentation/AppInstallation_Instructions/AppInstallation_Instructions.docx
@@ -4,18 +4,17 @@
   <w:body>
     <w:sdt>
       <w:sdtPr>
+        <w:rPr>
+          <w:rFonts w:eastAsiaTheme="minorHAnsi"/>
+          <w:lang w:val="en-CA"/>
+        </w:rPr>
         <w:id w:val="-292984502"/>
         <w:docPartObj>
           <w:docPartGallery w:val="Cover Pages"/>
           <w:docPartUnique/>
         </w:docPartObj>
       </w:sdtPr>
-      <w:sdtEndPr>
-        <w:rPr>
-          <w:rFonts w:eastAsiaTheme="minorHAnsi"/>
-          <w:lang w:val="en-CA"/>
-        </w:rPr>
-      </w:sdtEndPr>
+      <w:sdtEndPr/>
       <w:sdtContent>
         <w:p>
           <w:pPr>
@@ -154,6 +153,7 @@
                                       <w:calendar w:val="gregorian"/>
                                     </w:date>
                                   </w:sdtPr>
+                                  <w:sdtEndPr/>
                                   <w:sdtContent>
                                     <w:p>
                                       <w:pPr>
@@ -3466,6 +3466,7 @@
                                 <w:calendar w:val="gregorian"/>
                               </w:date>
                             </w:sdtPr>
+                            <w:sdtEndPr/>
                             <w:sdtContent>
                               <w:p>
                                 <w:pPr>
@@ -3690,6 +3691,7 @@
                                     <w:dataBinding w:prefixMappings="xmlns:ns0='http://purl.org/dc/elements/1.1/' xmlns:ns1='http://schemas.openxmlformats.org/package/2006/metadata/core-properties' " w:xpath="/ns1:coreProperties[1]/ns0:creator[1]" w:storeItemID="{6C3C8BC8-F283-45AE-878A-BAB7291924A1}"/>
                                     <w:text/>
                                   </w:sdtPr>
+                                  <w:sdtEndPr/>
                                   <w:sdtContent>
                                     <w:r>
                                       <w:rPr>
@@ -3725,6 +3727,7 @@
                                     <w:dataBinding w:prefixMappings="xmlns:ns0='http://schemas.openxmlformats.org/officeDocument/2006/extended-properties' " w:xpath="/ns0:Properties[1]/ns0:Company[1]" w:storeItemID="{6668398D-A668-4E3E-A5EB-62B293D839F1}"/>
                                     <w:text/>
                                   </w:sdtPr>
+                                  <w:sdtEndPr/>
                                   <w:sdtContent>
                                     <w:r>
                                       <w:rPr>
@@ -3789,6 +3792,7 @@
                               <w:dataBinding w:prefixMappings="xmlns:ns0='http://purl.org/dc/elements/1.1/' xmlns:ns1='http://schemas.openxmlformats.org/package/2006/metadata/core-properties' " w:xpath="/ns1:coreProperties[1]/ns0:creator[1]" w:storeItemID="{6C3C8BC8-F283-45AE-878A-BAB7291924A1}"/>
                               <w:text/>
                             </w:sdtPr>
+                            <w:sdtEndPr/>
                             <w:sdtContent>
                               <w:r>
                                 <w:rPr>
@@ -3824,6 +3828,7 @@
                               <w:dataBinding w:prefixMappings="xmlns:ns0='http://schemas.openxmlformats.org/officeDocument/2006/extended-properties' " w:xpath="/ns0:Properties[1]/ns0:Company[1]" w:storeItemID="{6668398D-A668-4E3E-A5EB-62B293D839F1}"/>
                               <w:text/>
                             </w:sdtPr>
+                            <w:sdtEndPr/>
                             <w:sdtContent>
                               <w:r>
                                 <w:rPr>
@@ -3959,6 +3964,7 @@
                                     <w:dataBinding w:prefixMappings="xmlns:ns0='http://purl.org/dc/elements/1.1/' xmlns:ns1='http://schemas.openxmlformats.org/package/2006/metadata/core-properties' " w:xpath="/ns1:coreProperties[1]/ns0:subject[1]" w:storeItemID="{6C3C8BC8-F283-45AE-878A-BAB7291924A1}"/>
                                     <w:text/>
                                   </w:sdtPr>
+                                  <w:sdtEndPr/>
                                   <w:sdtContent>
                                     <w:proofErr w:type="spellStart"/>
                                     <w:r>
@@ -4048,6 +4054,7 @@
                               <w:dataBinding w:prefixMappings="xmlns:ns0='http://purl.org/dc/elements/1.1/' xmlns:ns1='http://schemas.openxmlformats.org/package/2006/metadata/core-properties' " w:xpath="/ns1:coreProperties[1]/ns0:subject[1]" w:storeItemID="{6C3C8BC8-F283-45AE-878A-BAB7291924A1}"/>
                               <w:text/>
                             </w:sdtPr>
+                            <w:sdtEndPr/>
                             <w:sdtContent>
                               <w:proofErr w:type="spellStart"/>
                               <w:r>
@@ -4088,6 +4095,13 @@
     </w:sdt>
     <w:sdt>
       <w:sdtPr>
+        <w:rPr>
+          <w:rFonts w:asciiTheme="minorHAnsi" w:eastAsiaTheme="minorHAnsi" w:hAnsiTheme="minorHAnsi" w:cstheme="minorBidi"/>
+          <w:color w:val="auto"/>
+          <w:sz w:val="22"/>
+          <w:szCs w:val="22"/>
+          <w:lang w:val="en-CA"/>
+        </w:rPr>
         <w:id w:val="-1886871520"/>
         <w:docPartObj>
           <w:docPartGallery w:val="Table of Contents"/>
@@ -4096,14 +4110,9 @@
       </w:sdtPr>
       <w:sdtEndPr>
         <w:rPr>
-          <w:rFonts w:asciiTheme="minorHAnsi" w:eastAsiaTheme="minorHAnsi" w:hAnsiTheme="minorHAnsi" w:cstheme="minorBidi"/>
           <w:b/>
           <w:bCs/>
           <w:noProof/>
-          <w:color w:val="auto"/>
-          <w:sz w:val="22"/>
-          <w:szCs w:val="22"/>
-          <w:lang w:val="en-CA"/>
         </w:rPr>
       </w:sdtEndPr>
       <w:sdtContent>
@@ -4116,17 +4125,33 @@
           </w:r>
         </w:p>
         <w:p>
-          <w:fldSimple w:instr=" TOC \o &quot;1-3&quot; \h \z \u ">
-            <w:r>
-              <w:rPr>
-                <w:b/>
-                <w:bCs/>
-                <w:noProof/>
-                <w:lang w:val="en-US"/>
-              </w:rPr>
-              <w:t>No table of contents entries found.</w:t>
-            </w:r>
-          </w:fldSimple>
+          <w:r>
+            <w:fldChar w:fldCharType="begin"/>
+          </w:r>
+          <w:r>
+            <w:instrText xml:space="preserve"> TOC \o "1-3" \h \z \u </w:instrText>
+          </w:r>
+          <w:r>
+            <w:fldChar w:fldCharType="separate"/>
+          </w:r>
+          <w:r>
+            <w:rPr>
+              <w:b/>
+              <w:bCs/>
+              <w:noProof/>
+              <w:lang w:val="en-US"/>
+            </w:rPr>
+            <w:t>No table of contents entries found.</w:t>
+          </w:r>
+          <w:r>
+            <w:rPr>
+              <w:b/>
+              <w:bCs/>
+              <w:noProof/>
+              <w:lang w:val="en-US"/>
+            </w:rPr>
+            <w:fldChar w:fldCharType="end"/>
+          </w:r>
         </w:p>
       </w:sdtContent>
     </w:sdt>
@@ -4135,9 +4160,3409 @@
         <w:br w:type="page"/>
       </w:r>
     </w:p>
-    <w:p/>
+    <w:p>
+      <w:pPr>
+        <w:pStyle w:val="Heading1"/>
+        <w:rPr>
+          <w:b/>
+          <w:bCs/>
+        </w:rPr>
+      </w:pPr>
+      <w:r>
+        <w:rPr>
+          <w:b/>
+          <w:bCs/>
+        </w:rPr>
+        <w:lastRenderedPageBreak/>
+        <w:t>Prerequisites:</w:t>
+      </w:r>
+    </w:p>
+    <w:p>
+      <w:pPr>
+        <w:numPr>
+          <w:ilvl w:val="0"/>
+          <w:numId w:val="3"/>
+        </w:numPr>
+        <w:shd w:val="clear" w:color="auto" w:fill="FFFFFF"/>
+        <w:spacing w:before="100" w:beforeAutospacing="1" w:after="100" w:afterAutospacing="1" w:line="240" w:lineRule="auto"/>
+        <w:rPr>
+          <w:rFonts w:eastAsia="Times New Roman" w:cstheme="minorHAnsi"/>
+          <w:color w:val="24292E"/>
+          <w:sz w:val="24"/>
+          <w:szCs w:val="24"/>
+          <w:lang w:eastAsia="en-CA"/>
+        </w:rPr>
+      </w:pPr>
+      <w:r>
+        <w:rPr>
+          <w:rFonts w:cstheme="minorHAnsi"/>
+          <w:sz w:val="24"/>
+          <w:szCs w:val="24"/>
+        </w:rPr>
+        <w:t>This application requires</w:t>
+      </w:r>
+      <w:r>
+        <w:rPr>
+          <w:rFonts w:cstheme="minorHAnsi"/>
+          <w:b/>
+          <w:bCs/>
+          <w:sz w:val="24"/>
+          <w:szCs w:val="24"/>
+        </w:rPr>
+        <w:t xml:space="preserve"> </w:t>
+      </w:r>
+      <w:r>
+        <w:rPr>
+          <w:rFonts w:eastAsia="Times New Roman" w:cstheme="minorHAnsi"/>
+          <w:color w:val="24292E"/>
+          <w:sz w:val="24"/>
+          <w:szCs w:val="24"/>
+          <w:lang w:eastAsia="en-CA"/>
+        </w:rPr>
+        <w:t> </w:t>
+      </w:r>
+      <w:hyperlink r:id="rId9" w:history="1">
+        <w:r>
+          <w:rPr>
+            <w:rFonts w:eastAsia="Times New Roman" w:cstheme="minorHAnsi"/>
+            <w:color w:val="0000FF"/>
+            <w:sz w:val="24"/>
+            <w:szCs w:val="24"/>
+            <w:u w:val="single"/>
+            <w:lang w:eastAsia="en-CA"/>
+          </w:rPr>
+          <w:t>Visual St</w:t>
+        </w:r>
+        <w:r>
+          <w:rPr>
+            <w:rFonts w:eastAsia="Times New Roman" w:cstheme="minorHAnsi"/>
+            <w:color w:val="0000FF"/>
+            <w:sz w:val="24"/>
+            <w:szCs w:val="24"/>
+            <w:u w:val="single"/>
+            <w:lang w:eastAsia="en-CA"/>
+          </w:rPr>
+          <w:t>u</w:t>
+        </w:r>
+        <w:r>
+          <w:rPr>
+            <w:rFonts w:eastAsia="Times New Roman" w:cstheme="minorHAnsi"/>
+            <w:color w:val="0000FF"/>
+            <w:sz w:val="24"/>
+            <w:szCs w:val="24"/>
+            <w:u w:val="single"/>
+            <w:lang w:eastAsia="en-CA"/>
+          </w:rPr>
+          <w:t>dio 2019</w:t>
+        </w:r>
+      </w:hyperlink>
+      <w:r>
+        <w:rPr>
+          <w:rFonts w:eastAsia="Times New Roman" w:cstheme="minorHAnsi"/>
+          <w:color w:val="24292E"/>
+          <w:sz w:val="24"/>
+          <w:szCs w:val="24"/>
+          <w:lang w:eastAsia="en-CA"/>
+        </w:rPr>
+        <w:t> (VS 2019) and </w:t>
+      </w:r>
+      <w:hyperlink r:id="rId10" w:history="1">
+        <w:r>
+          <w:rPr>
+            <w:rFonts w:eastAsia="Times New Roman" w:cstheme="minorHAnsi"/>
+            <w:color w:val="0000FF"/>
+            <w:sz w:val="24"/>
+            <w:szCs w:val="24"/>
+            <w:u w:val="single"/>
+            <w:lang w:eastAsia="en-CA"/>
+          </w:rPr>
+          <w:t>ASP.NET Core 3.1</w:t>
+        </w:r>
+      </w:hyperlink>
+    </w:p>
+    <w:p>
+      <w:pPr>
+        <w:numPr>
+          <w:ilvl w:val="0"/>
+          <w:numId w:val="3"/>
+        </w:numPr>
+        <w:shd w:val="clear" w:color="auto" w:fill="FFFFFF"/>
+        <w:spacing w:before="60" w:after="100" w:afterAutospacing="1" w:line="240" w:lineRule="auto"/>
+        <w:rPr>
+          <w:rFonts w:eastAsia="Times New Roman" w:cstheme="minorHAnsi"/>
+          <w:color w:val="24292E"/>
+          <w:sz w:val="24"/>
+          <w:szCs w:val="24"/>
+          <w:lang w:eastAsia="en-CA"/>
+        </w:rPr>
+      </w:pPr>
+      <w:r>
+        <w:rPr>
+          <w:rFonts w:eastAsia="Times New Roman" w:cstheme="minorHAnsi"/>
+          <w:color w:val="24292E"/>
+          <w:sz w:val="24"/>
+          <w:szCs w:val="24"/>
+          <w:lang w:eastAsia="en-CA"/>
+        </w:rPr>
+        <w:t>This application uses </w:t>
+      </w:r>
+      <w:hyperlink r:id="rId11" w:history="1">
+        <w:r>
+          <w:rPr>
+            <w:rFonts w:eastAsia="Times New Roman" w:cstheme="minorHAnsi"/>
+            <w:color w:val="0000FF"/>
+            <w:sz w:val="24"/>
+            <w:szCs w:val="24"/>
+            <w:u w:val="single"/>
+            <w:lang w:eastAsia="en-CA"/>
+          </w:rPr>
+          <w:t>Rea</w:t>
+        </w:r>
+        <w:r>
+          <w:rPr>
+            <w:rFonts w:eastAsia="Times New Roman" w:cstheme="minorHAnsi"/>
+            <w:color w:val="0000FF"/>
+            <w:sz w:val="24"/>
+            <w:szCs w:val="24"/>
+            <w:u w:val="single"/>
+            <w:lang w:eastAsia="en-CA"/>
+          </w:rPr>
+          <w:t>c</w:t>
+        </w:r>
+        <w:r>
+          <w:rPr>
+            <w:rFonts w:eastAsia="Times New Roman" w:cstheme="minorHAnsi"/>
+            <w:color w:val="0000FF"/>
+            <w:sz w:val="24"/>
+            <w:szCs w:val="24"/>
+            <w:u w:val="single"/>
+            <w:lang w:eastAsia="en-CA"/>
+          </w:rPr>
+          <w:t>tJS.NET</w:t>
+        </w:r>
+      </w:hyperlink>
+      <w:r>
+        <w:rPr>
+          <w:rFonts w:eastAsia="Times New Roman" w:cstheme="minorHAnsi"/>
+          <w:color w:val="24292E"/>
+          <w:sz w:val="24"/>
+          <w:szCs w:val="24"/>
+          <w:lang w:eastAsia="en-CA"/>
+        </w:rPr>
+        <w:t> on ASP.NET Core and requires a few packages installation through </w:t>
+      </w:r>
+      <w:hyperlink r:id="rId12" w:history="1">
+        <w:r>
+          <w:rPr>
+            <w:rFonts w:eastAsia="Times New Roman" w:cstheme="minorHAnsi"/>
+            <w:color w:val="0000FF"/>
+            <w:sz w:val="24"/>
+            <w:szCs w:val="24"/>
+            <w:u w:val="single"/>
+            <w:lang w:eastAsia="en-CA"/>
+          </w:rPr>
+          <w:t>NuGet</w:t>
+        </w:r>
+      </w:hyperlink>
+    </w:p>
+    <w:p>
+      <w:pPr>
+        <w:numPr>
+          <w:ilvl w:val="0"/>
+          <w:numId w:val="3"/>
+        </w:numPr>
+        <w:shd w:val="clear" w:color="auto" w:fill="FFFFFF"/>
+        <w:spacing w:before="60" w:after="100" w:afterAutospacing="1" w:line="240" w:lineRule="auto"/>
+        <w:rPr>
+          <w:rFonts w:eastAsia="Times New Roman" w:cstheme="minorHAnsi"/>
+          <w:color w:val="24292E"/>
+          <w:sz w:val="24"/>
+          <w:szCs w:val="24"/>
+          <w:lang w:eastAsia="en-CA"/>
+        </w:rPr>
+      </w:pPr>
+      <w:hyperlink r:id="rId13" w:history="1">
+        <w:r>
+          <w:rPr>
+            <w:rFonts w:eastAsia="Times New Roman" w:cstheme="minorHAnsi"/>
+            <w:color w:val="0000FF"/>
+            <w:sz w:val="24"/>
+            <w:szCs w:val="24"/>
+            <w:u w:val="single"/>
+            <w:lang w:eastAsia="en-CA"/>
+          </w:rPr>
+          <w:t>Entity Framework (EF) Core</w:t>
+        </w:r>
+      </w:hyperlink>
+      <w:r>
+        <w:rPr>
+          <w:rFonts w:eastAsia="Times New Roman" w:cstheme="minorHAnsi"/>
+          <w:color w:val="24292E"/>
+          <w:sz w:val="24"/>
+          <w:szCs w:val="24"/>
+          <w:lang w:eastAsia="en-CA"/>
+        </w:rPr>
+        <w:t> is used in this application to perform data access against the </w:t>
+      </w:r>
+      <w:hyperlink r:id="rId14" w:history="1">
+        <w:r>
+          <w:rPr>
+            <w:rFonts w:eastAsia="Times New Roman" w:cstheme="minorHAnsi"/>
+            <w:color w:val="0000FF"/>
+            <w:sz w:val="24"/>
+            <w:szCs w:val="24"/>
+            <w:u w:val="single"/>
+            <w:lang w:eastAsia="en-CA"/>
+          </w:rPr>
+          <w:t>MySQL</w:t>
+        </w:r>
+      </w:hyperlink>
+      <w:r>
+        <w:rPr>
+          <w:rFonts w:eastAsia="Times New Roman" w:cstheme="minorHAnsi"/>
+          <w:color w:val="24292E"/>
+          <w:sz w:val="24"/>
+          <w:szCs w:val="24"/>
+          <w:lang w:eastAsia="en-CA"/>
+        </w:rPr>
+        <w:t> database (</w:t>
+      </w:r>
+      <w:hyperlink r:id="rId15" w:history="1">
+        <w:r>
+          <w:rPr>
+            <w:rFonts w:eastAsia="Times New Roman" w:cstheme="minorHAnsi"/>
+            <w:color w:val="0000FF"/>
+            <w:sz w:val="24"/>
+            <w:szCs w:val="24"/>
+            <w:u w:val="single"/>
+            <w:lang w:eastAsia="en-CA"/>
+          </w:rPr>
+          <w:t>MariaDB</w:t>
+        </w:r>
+      </w:hyperlink>
+      <w:r>
+        <w:rPr>
+          <w:rFonts w:eastAsia="Times New Roman" w:cstheme="minorHAnsi"/>
+          <w:color w:val="24292E"/>
+          <w:sz w:val="24"/>
+          <w:szCs w:val="24"/>
+          <w:lang w:eastAsia="en-CA"/>
+        </w:rPr>
+        <w:t>) and server (</w:t>
+      </w:r>
+      <w:hyperlink r:id="rId16" w:history="1">
+        <w:r>
+          <w:rPr>
+            <w:rFonts w:eastAsia="Times New Roman" w:cstheme="minorHAnsi"/>
+            <w:color w:val="0000FF"/>
+            <w:sz w:val="24"/>
+            <w:szCs w:val="24"/>
+            <w:u w:val="single"/>
+            <w:lang w:eastAsia="en-CA"/>
+          </w:rPr>
+          <w:t>Apache</w:t>
+        </w:r>
+      </w:hyperlink>
+      <w:r>
+        <w:rPr>
+          <w:rFonts w:eastAsia="Times New Roman" w:cstheme="minorHAnsi"/>
+          <w:color w:val="24292E"/>
+          <w:sz w:val="24"/>
+          <w:szCs w:val="24"/>
+          <w:lang w:eastAsia="en-CA"/>
+        </w:rPr>
+        <w:t>)</w:t>
+      </w:r>
+    </w:p>
+    <w:p>
+      <w:pPr>
+        <w:numPr>
+          <w:ilvl w:val="0"/>
+          <w:numId w:val="3"/>
+        </w:numPr>
+        <w:shd w:val="clear" w:color="auto" w:fill="FFFFFF"/>
+        <w:spacing w:before="60" w:after="100" w:afterAutospacing="1" w:line="240" w:lineRule="auto"/>
+        <w:rPr>
+          <w:rFonts w:eastAsia="Times New Roman" w:cstheme="minorHAnsi"/>
+          <w:color w:val="24292E"/>
+          <w:sz w:val="24"/>
+          <w:szCs w:val="24"/>
+          <w:lang w:eastAsia="en-CA"/>
+        </w:rPr>
+      </w:pPr>
+      <w:r>
+        <w:rPr>
+          <w:rFonts w:eastAsia="Times New Roman" w:cstheme="minorHAnsi"/>
+          <w:color w:val="24292E"/>
+          <w:sz w:val="24"/>
+          <w:szCs w:val="24"/>
+          <w:lang w:eastAsia="en-CA"/>
+        </w:rPr>
+        <w:t>This application requires the use of </w:t>
+      </w:r>
+      <w:hyperlink r:id="rId17" w:history="1">
+        <w:r>
+          <w:rPr>
+            <w:rFonts w:eastAsia="Times New Roman" w:cstheme="minorHAnsi"/>
+            <w:color w:val="0000FF"/>
+            <w:sz w:val="24"/>
+            <w:szCs w:val="24"/>
+            <w:u w:val="single"/>
+            <w:lang w:eastAsia="en-CA"/>
+          </w:rPr>
+          <w:t>Code First Migrations</w:t>
+        </w:r>
+      </w:hyperlink>
+      <w:r>
+        <w:rPr>
+          <w:rFonts w:eastAsia="Times New Roman" w:cstheme="minorHAnsi"/>
+          <w:color w:val="24292E"/>
+          <w:sz w:val="24"/>
+          <w:szCs w:val="24"/>
+          <w:lang w:eastAsia="en-CA"/>
+        </w:rPr>
+        <w:t> using EF in .NET Core to set up databases with dummy data</w:t>
+      </w:r>
+    </w:p>
+    <w:p>
+      <w:pPr>
+        <w:numPr>
+          <w:ilvl w:val="0"/>
+          <w:numId w:val="3"/>
+        </w:numPr>
+        <w:shd w:val="clear" w:color="auto" w:fill="FFFFFF"/>
+        <w:spacing w:before="60" w:after="100" w:afterAutospacing="1" w:line="240" w:lineRule="auto"/>
+        <w:rPr>
+          <w:rFonts w:eastAsia="Times New Roman" w:cstheme="minorHAnsi"/>
+          <w:color w:val="24292E"/>
+          <w:sz w:val="24"/>
+          <w:szCs w:val="24"/>
+          <w:lang w:eastAsia="en-CA"/>
+        </w:rPr>
+      </w:pPr>
+      <w:r>
+        <w:rPr>
+          <w:rFonts w:eastAsia="Times New Roman" w:cstheme="minorHAnsi"/>
+          <w:color w:val="24292E"/>
+          <w:sz w:val="24"/>
+          <w:szCs w:val="24"/>
+          <w:lang w:eastAsia="en-CA"/>
+        </w:rPr>
+        <w:t>This application requires a fundamental knowledge of </w:t>
+      </w:r>
+      <w:hyperlink r:id="rId18" w:history="1">
+        <w:r>
+          <w:rPr>
+            <w:rFonts w:eastAsia="Times New Roman" w:cstheme="minorHAnsi"/>
+            <w:color w:val="0000FF"/>
+            <w:sz w:val="24"/>
+            <w:szCs w:val="24"/>
+            <w:u w:val="single"/>
+            <w:lang w:eastAsia="en-CA"/>
+          </w:rPr>
+          <w:t>SQL</w:t>
+        </w:r>
+      </w:hyperlink>
+      <w:r>
+        <w:rPr>
+          <w:rFonts w:eastAsia="Times New Roman" w:cstheme="minorHAnsi"/>
+          <w:color w:val="24292E"/>
+          <w:sz w:val="24"/>
+          <w:szCs w:val="24"/>
+          <w:lang w:eastAsia="en-CA"/>
+        </w:rPr>
+        <w:t> Syntax</w:t>
+      </w:r>
+    </w:p>
+    <w:p>
+      <w:pPr>
+        <w:numPr>
+          <w:ilvl w:val="0"/>
+          <w:numId w:val="3"/>
+        </w:numPr>
+        <w:shd w:val="clear" w:color="auto" w:fill="FFFFFF"/>
+        <w:spacing w:before="60" w:after="100" w:afterAutospacing="1" w:line="240" w:lineRule="auto"/>
+        <w:rPr>
+          <w:rFonts w:eastAsia="Times New Roman" w:cstheme="minorHAnsi"/>
+          <w:color w:val="24292E"/>
+          <w:sz w:val="24"/>
+          <w:szCs w:val="24"/>
+          <w:lang w:eastAsia="en-CA"/>
+        </w:rPr>
+      </w:pPr>
+      <w:r>
+        <w:rPr>
+          <w:rFonts w:eastAsia="Times New Roman" w:cstheme="minorHAnsi"/>
+          <w:color w:val="24292E"/>
+          <w:sz w:val="24"/>
+          <w:szCs w:val="24"/>
+          <w:lang w:eastAsia="en-CA"/>
+        </w:rPr>
+        <w:t>Developers tools such as </w:t>
+      </w:r>
+      <w:hyperlink r:id="rId19" w:history="1">
+        <w:r>
+          <w:rPr>
+            <w:rFonts w:eastAsia="Times New Roman" w:cstheme="minorHAnsi"/>
+            <w:color w:val="0000FF"/>
+            <w:sz w:val="24"/>
+            <w:szCs w:val="24"/>
+            <w:u w:val="single"/>
+            <w:lang w:eastAsia="en-CA"/>
+          </w:rPr>
+          <w:t>XAM</w:t>
+        </w:r>
+        <w:r>
+          <w:rPr>
+            <w:rFonts w:eastAsia="Times New Roman" w:cstheme="minorHAnsi"/>
+            <w:color w:val="0000FF"/>
+            <w:sz w:val="24"/>
+            <w:szCs w:val="24"/>
+            <w:u w:val="single"/>
+            <w:lang w:eastAsia="en-CA"/>
+          </w:rPr>
+          <w:t>P</w:t>
+        </w:r>
+        <w:r>
+          <w:rPr>
+            <w:rFonts w:eastAsia="Times New Roman" w:cstheme="minorHAnsi"/>
+            <w:color w:val="0000FF"/>
+            <w:sz w:val="24"/>
+            <w:szCs w:val="24"/>
+            <w:u w:val="single"/>
+            <w:lang w:eastAsia="en-CA"/>
+          </w:rPr>
+          <w:t>P</w:t>
+        </w:r>
+      </w:hyperlink>
+      <w:r>
+        <w:rPr>
+          <w:rFonts w:eastAsia="Times New Roman" w:cstheme="minorHAnsi"/>
+          <w:color w:val="24292E"/>
+          <w:sz w:val="24"/>
+          <w:szCs w:val="24"/>
+          <w:lang w:eastAsia="en-CA"/>
+        </w:rPr>
+        <w:t> and </w:t>
+      </w:r>
+      <w:hyperlink r:id="rId20" w:history="1">
+        <w:r>
+          <w:rPr>
+            <w:rFonts w:eastAsia="Times New Roman" w:cstheme="minorHAnsi"/>
+            <w:color w:val="0000FF"/>
+            <w:sz w:val="24"/>
+            <w:szCs w:val="24"/>
+            <w:u w:val="single"/>
+            <w:lang w:eastAsia="en-CA"/>
+          </w:rPr>
+          <w:t>Postman</w:t>
+        </w:r>
+      </w:hyperlink>
+      <w:r>
+        <w:rPr>
+          <w:rFonts w:eastAsia="Times New Roman" w:cstheme="minorHAnsi"/>
+          <w:color w:val="24292E"/>
+          <w:sz w:val="24"/>
+          <w:szCs w:val="24"/>
+          <w:lang w:eastAsia="en-CA"/>
+        </w:rPr>
+        <w:t> are recommended to engage, test, and use this application</w:t>
+      </w:r>
+      <w:r>
+        <w:rPr>
+          <w:rFonts w:eastAsia="Times New Roman" w:cstheme="minorHAnsi"/>
+          <w:color w:val="24292E"/>
+          <w:sz w:val="24"/>
+          <w:szCs w:val="24"/>
+          <w:lang w:eastAsia="en-CA"/>
+        </w:rPr>
+        <w:t>.</w:t>
+      </w:r>
+    </w:p>
+    <w:p>
+      <w:pPr>
+        <w:numPr>
+          <w:ilvl w:val="0"/>
+          <w:numId w:val="3"/>
+        </w:numPr>
+        <w:shd w:val="clear" w:color="auto" w:fill="FFFFFF"/>
+        <w:spacing w:before="60" w:after="100" w:afterAutospacing="1" w:line="240" w:lineRule="auto"/>
+        <w:rPr>
+          <w:rFonts w:eastAsia="Times New Roman" w:cstheme="minorHAnsi"/>
+          <w:color w:val="24292E"/>
+          <w:sz w:val="24"/>
+          <w:szCs w:val="24"/>
+          <w:highlight w:val="yellow"/>
+          <w:lang w:eastAsia="en-CA"/>
+        </w:rPr>
+      </w:pPr>
+      <w:r>
+        <w:rPr>
+          <w:rFonts w:eastAsia="Times New Roman" w:cstheme="minorHAnsi"/>
+          <w:color w:val="24292E"/>
+          <w:sz w:val="24"/>
+          <w:szCs w:val="24"/>
+          <w:highlight w:val="yellow"/>
+          <w:lang w:eastAsia="en-CA"/>
+        </w:rPr>
+        <w:t>Version Control system</w:t>
+      </w:r>
+      <w:r>
+        <w:rPr>
+          <w:rFonts w:eastAsia="Times New Roman" w:cstheme="minorHAnsi"/>
+          <w:color w:val="24292E"/>
+          <w:sz w:val="24"/>
+          <w:szCs w:val="24"/>
+          <w:highlight w:val="yellow"/>
+          <w:lang w:eastAsia="en-CA"/>
+        </w:rPr>
+        <w:t xml:space="preserve"> like </w:t>
+      </w:r>
+      <w:hyperlink r:id="rId21" w:history="1">
+        <w:r>
+          <w:rPr>
+            <w:rFonts w:eastAsia="Times New Roman" w:cstheme="minorHAnsi"/>
+            <w:color w:val="0000FF"/>
+            <w:sz w:val="24"/>
+            <w:szCs w:val="24"/>
+            <w:highlight w:val="yellow"/>
+            <w:u w:val="single"/>
+            <w:lang w:eastAsia="en-CA"/>
+          </w:rPr>
+          <w:t>Git</w:t>
+        </w:r>
+      </w:hyperlink>
+      <w:r>
+        <w:rPr>
+          <w:rFonts w:eastAsia="Times New Roman" w:cstheme="minorHAnsi"/>
+          <w:color w:val="24292E"/>
+          <w:sz w:val="24"/>
+          <w:szCs w:val="24"/>
+          <w:highlight w:val="yellow"/>
+          <w:lang w:eastAsia="en-CA"/>
+        </w:rPr>
+        <w:t> </w:t>
+      </w:r>
+      <w:r>
+        <w:rPr>
+          <w:rFonts w:eastAsia="Times New Roman" w:cstheme="minorHAnsi"/>
+          <w:color w:val="24292E"/>
+          <w:sz w:val="24"/>
+          <w:szCs w:val="24"/>
+          <w:highlight w:val="yellow"/>
+          <w:lang w:eastAsia="en-CA"/>
+        </w:rPr>
+        <w:t xml:space="preserve">is recommended to keep track of changes that were made </w:t>
+      </w:r>
+      <w:r>
+        <w:rPr>
+          <w:rFonts w:eastAsia="Times New Roman" w:cstheme="minorHAnsi"/>
+          <w:color w:val="24292E"/>
+          <w:sz w:val="24"/>
+          <w:szCs w:val="24"/>
+          <w:highlight w:val="yellow"/>
+          <w:lang w:eastAsia="en-CA"/>
+        </w:rPr>
+        <w:t xml:space="preserve">during </w:t>
+      </w:r>
+      <w:r>
+        <w:rPr>
+          <w:rFonts w:eastAsia="Times New Roman" w:cstheme="minorHAnsi"/>
+          <w:color w:val="24292E"/>
+          <w:sz w:val="24"/>
+          <w:szCs w:val="24"/>
+          <w:highlight w:val="yellow"/>
+          <w:lang w:eastAsia="en-CA"/>
+        </w:rPr>
+        <w:t xml:space="preserve">the project </w:t>
+      </w:r>
+    </w:p>
+    <w:p>
+      <w:pPr>
+        <w:pStyle w:val="Heading1"/>
+        <w:rPr>
+          <w:rFonts w:eastAsia="Times New Roman"/>
+          <w:b/>
+          <w:bCs/>
+          <w:lang w:eastAsia="en-CA"/>
+        </w:rPr>
+      </w:pPr>
+      <w:r>
+        <w:rPr>
+          <w:rFonts w:eastAsia="Times New Roman"/>
+          <w:b/>
+          <w:bCs/>
+          <w:lang w:eastAsia="en-CA"/>
+        </w:rPr>
+        <w:t>Installation</w:t>
+      </w:r>
+      <w:r>
+        <w:rPr>
+          <w:rFonts w:eastAsia="Times New Roman"/>
+          <w:b/>
+          <w:bCs/>
+          <w:lang w:eastAsia="en-CA"/>
+        </w:rPr>
+        <w:t>:</w:t>
+      </w:r>
+    </w:p>
+    <w:p>
+      <w:pPr>
+        <w:rPr>
+          <w:lang w:eastAsia="en-CA"/>
+        </w:rPr>
+      </w:pPr>
+    </w:p>
+    <w:p>
+      <w:pPr>
+        <w:shd w:val="clear" w:color="auto" w:fill="FFFFFF"/>
+        <w:spacing w:after="240" w:line="240" w:lineRule="auto"/>
+        <w:ind w:left="360"/>
+        <w:rPr>
+          <w:rFonts w:eastAsia="Times New Roman" w:cstheme="minorHAnsi"/>
+          <w:color w:val="24292E"/>
+          <w:sz w:val="24"/>
+          <w:szCs w:val="24"/>
+          <w:lang w:eastAsia="en-CA"/>
+        </w:rPr>
+      </w:pPr>
+      <w:r>
+        <w:rPr>
+          <w:rFonts w:eastAsia="Times New Roman" w:cstheme="minorHAnsi"/>
+          <w:color w:val="24292E"/>
+          <w:sz w:val="24"/>
+          <w:szCs w:val="24"/>
+          <w:lang w:eastAsia="en-CA"/>
+        </w:rPr>
+        <w:t>To get started</w:t>
+      </w:r>
+      <w:r>
+        <w:rPr>
+          <w:rFonts w:eastAsia="Times New Roman" w:cstheme="minorHAnsi"/>
+          <w:color w:val="24292E"/>
+          <w:sz w:val="24"/>
+          <w:szCs w:val="24"/>
+          <w:lang w:eastAsia="en-CA"/>
+        </w:rPr>
+        <w:t>,</w:t>
+      </w:r>
+      <w:r>
+        <w:rPr>
+          <w:rFonts w:eastAsia="Times New Roman" w:cstheme="minorHAnsi"/>
+          <w:color w:val="24292E"/>
+          <w:sz w:val="24"/>
+          <w:szCs w:val="24"/>
+          <w:lang w:eastAsia="en-CA"/>
+        </w:rPr>
+        <w:t xml:space="preserve"> </w:t>
+      </w:r>
+      <w:r>
+        <w:rPr>
+          <w:rFonts w:eastAsia="Times New Roman" w:cstheme="minorHAnsi"/>
+          <w:color w:val="24292E"/>
+          <w:sz w:val="24"/>
+          <w:szCs w:val="24"/>
+          <w:lang w:eastAsia="en-CA"/>
+        </w:rPr>
+        <w:t xml:space="preserve">select a folder where you would like to download the </w:t>
+      </w:r>
+      <w:r>
+        <w:rPr>
+          <w:rFonts w:eastAsia="Times New Roman" w:cstheme="minorHAnsi"/>
+          <w:color w:val="24292E"/>
+          <w:sz w:val="24"/>
+          <w:szCs w:val="24"/>
+          <w:lang w:eastAsia="en-CA"/>
+        </w:rPr>
+        <w:t>project, right</w:t>
+      </w:r>
+      <w:r>
+        <w:rPr>
+          <w:rFonts w:eastAsia="Times New Roman" w:cstheme="minorHAnsi"/>
+          <w:color w:val="24292E"/>
+          <w:sz w:val="24"/>
+          <w:szCs w:val="24"/>
+          <w:lang w:eastAsia="en-CA"/>
+        </w:rPr>
+        <w:t xml:space="preserve"> click anywhere in the folder and open Git Bash terminal and </w:t>
+      </w:r>
+      <w:r>
+        <w:rPr>
+          <w:rFonts w:eastAsia="Times New Roman" w:cstheme="minorHAnsi"/>
+          <w:color w:val="24292E"/>
+          <w:sz w:val="24"/>
+          <w:szCs w:val="24"/>
+          <w:lang w:eastAsia="en-CA"/>
+        </w:rPr>
+        <w:t>w</w:t>
+      </w:r>
+      <w:r>
+        <w:rPr>
+          <w:rFonts w:eastAsia="Times New Roman" w:cstheme="minorHAnsi"/>
+          <w:color w:val="24292E"/>
+          <w:sz w:val="24"/>
+          <w:szCs w:val="24"/>
+          <w:lang w:eastAsia="en-CA"/>
+        </w:rPr>
+        <w:t>ithin </w:t>
+      </w:r>
+      <w:r>
+        <w:rPr>
+          <w:rFonts w:eastAsia="Times New Roman" w:cstheme="minorHAnsi"/>
+          <w:color w:val="24292E"/>
+          <w:sz w:val="24"/>
+          <w:szCs w:val="24"/>
+          <w:lang w:eastAsia="en-CA"/>
+        </w:rPr>
+        <w:fldChar w:fldCharType="begin"/>
+      </w:r>
+      <w:r>
+        <w:rPr>
+          <w:rFonts w:eastAsia="Times New Roman" w:cstheme="minorHAnsi"/>
+          <w:color w:val="24292E"/>
+          <w:sz w:val="24"/>
+          <w:szCs w:val="24"/>
+          <w:lang w:eastAsia="en-CA"/>
+        </w:rPr>
+        <w:instrText xml:space="preserve"> HYPERLINK "https://git-scm.com/" </w:instrText>
+      </w:r>
+      <w:r>
+        <w:rPr>
+          <w:rFonts w:eastAsia="Times New Roman" w:cstheme="minorHAnsi"/>
+          <w:color w:val="24292E"/>
+          <w:sz w:val="24"/>
+          <w:szCs w:val="24"/>
+          <w:lang w:eastAsia="en-CA"/>
+        </w:rPr>
+        <w:fldChar w:fldCharType="separate"/>
+      </w:r>
+      <w:r>
+        <w:rPr>
+          <w:rFonts w:eastAsia="Times New Roman" w:cstheme="minorHAnsi"/>
+          <w:color w:val="0000FF"/>
+          <w:sz w:val="24"/>
+          <w:szCs w:val="24"/>
+          <w:u w:val="single"/>
+          <w:lang w:eastAsia="en-CA"/>
+        </w:rPr>
+        <w:t>G</w:t>
+      </w:r>
+      <w:r>
+        <w:rPr>
+          <w:rFonts w:eastAsia="Times New Roman" w:cstheme="minorHAnsi"/>
+          <w:color w:val="0000FF"/>
+          <w:sz w:val="24"/>
+          <w:szCs w:val="24"/>
+          <w:u w:val="single"/>
+          <w:lang w:eastAsia="en-CA"/>
+        </w:rPr>
+        <w:t>i</w:t>
+      </w:r>
+      <w:r>
+        <w:rPr>
+          <w:rFonts w:eastAsia="Times New Roman" w:cstheme="minorHAnsi"/>
+          <w:color w:val="0000FF"/>
+          <w:sz w:val="24"/>
+          <w:szCs w:val="24"/>
+          <w:u w:val="single"/>
+          <w:lang w:eastAsia="en-CA"/>
+        </w:rPr>
+        <w:t>t</w:t>
+      </w:r>
+      <w:r>
+        <w:rPr>
+          <w:rFonts w:eastAsia="Times New Roman" w:cstheme="minorHAnsi"/>
+          <w:color w:val="24292E"/>
+          <w:sz w:val="24"/>
+          <w:szCs w:val="24"/>
+          <w:lang w:eastAsia="en-CA"/>
+        </w:rPr>
+        <w:fldChar w:fldCharType="end"/>
+      </w:r>
+      <w:r>
+        <w:rPr>
+          <w:rFonts w:eastAsia="Times New Roman" w:cstheme="minorHAnsi"/>
+          <w:color w:val="24292E"/>
+          <w:sz w:val="24"/>
+          <w:szCs w:val="24"/>
+          <w:lang w:eastAsia="en-CA"/>
+        </w:rPr>
+        <w:t> run the</w:t>
+      </w:r>
+      <w:r>
+        <w:rPr>
+          <w:rFonts w:eastAsia="Times New Roman" w:cstheme="minorHAnsi"/>
+          <w:color w:val="24292E"/>
+          <w:sz w:val="24"/>
+          <w:szCs w:val="24"/>
+          <w:lang w:eastAsia="en-CA"/>
+        </w:rPr>
+        <w:t xml:space="preserve"> following</w:t>
+      </w:r>
+      <w:r>
+        <w:rPr>
+          <w:rFonts w:eastAsia="Times New Roman" w:cstheme="minorHAnsi"/>
+          <w:color w:val="24292E"/>
+          <w:sz w:val="24"/>
+          <w:szCs w:val="24"/>
+          <w:lang w:eastAsia="en-CA"/>
+        </w:rPr>
+        <w:t xml:space="preserve"> commands</w:t>
+      </w:r>
+      <w:r>
+        <w:rPr>
+          <w:rFonts w:eastAsia="Times New Roman" w:cstheme="minorHAnsi"/>
+          <w:color w:val="24292E"/>
+          <w:sz w:val="24"/>
+          <w:szCs w:val="24"/>
+          <w:lang w:eastAsia="en-CA"/>
+        </w:rPr>
+        <w:t>:</w:t>
+      </w:r>
+    </w:p>
+    <w:p>
+      <w:pPr>
+        <w:pStyle w:val="ListParagraph"/>
+        <w:numPr>
+          <w:ilvl w:val="0"/>
+          <w:numId w:val="1"/>
+        </w:numPr>
+        <w:shd w:val="clear" w:color="auto" w:fill="FFFFFF"/>
+        <w:tabs>
+          <w:tab w:val="left" w:pos="916"/>
+          <w:tab w:val="left" w:pos="1832"/>
+          <w:tab w:val="left" w:pos="2748"/>
+          <w:tab w:val="left" w:pos="3664"/>
+          <w:tab w:val="left" w:pos="4580"/>
+          <w:tab w:val="left" w:pos="5496"/>
+          <w:tab w:val="left" w:pos="6412"/>
+          <w:tab w:val="left" w:pos="7328"/>
+          <w:tab w:val="left" w:pos="8244"/>
+          <w:tab w:val="left" w:pos="9160"/>
+          <w:tab w:val="left" w:pos="10076"/>
+          <w:tab w:val="left" w:pos="10992"/>
+          <w:tab w:val="left" w:pos="11908"/>
+          <w:tab w:val="left" w:pos="12824"/>
+          <w:tab w:val="left" w:pos="13740"/>
+          <w:tab w:val="left" w:pos="14656"/>
+        </w:tabs>
+        <w:spacing w:after="240" w:line="240" w:lineRule="auto"/>
+        <w:rPr>
+          <w:rFonts w:eastAsia="Times New Roman" w:cstheme="minorHAnsi"/>
+          <w:color w:val="24292E"/>
+          <w:sz w:val="24"/>
+          <w:szCs w:val="24"/>
+          <w:lang w:eastAsia="en-CA"/>
+        </w:rPr>
+      </w:pPr>
+      <w:r>
+        <w:rPr>
+          <w:rFonts w:eastAsia="Times New Roman" w:cstheme="minorHAnsi"/>
+          <w:color w:val="24292E"/>
+          <w:sz w:val="24"/>
+          <w:szCs w:val="24"/>
+          <w:lang w:eastAsia="en-CA"/>
+        </w:rPr>
+        <w:t xml:space="preserve">$ git clone </w:t>
+      </w:r>
+      <w:hyperlink r:id="rId22" w:history="1">
+        <w:r>
+          <w:rPr>
+            <w:rStyle w:val="Hyperlink"/>
+            <w:rFonts w:eastAsia="Times New Roman" w:cstheme="minorHAnsi"/>
+            <w:color w:val="FF0000"/>
+            <w:sz w:val="24"/>
+            <w:szCs w:val="24"/>
+            <w:lang w:eastAsia="en-CA"/>
+          </w:rPr>
+          <w:t>https://github.com/TECHCareers-by-Manpower/capstone-project-a-to-z.git</w:t>
+        </w:r>
+      </w:hyperlink>
+    </w:p>
+    <w:p>
+      <w:pPr>
+        <w:pStyle w:val="ListParagraph"/>
+        <w:numPr>
+          <w:ilvl w:val="0"/>
+          <w:numId w:val="1"/>
+        </w:numPr>
+        <w:shd w:val="clear" w:color="auto" w:fill="FFFFFF"/>
+        <w:tabs>
+          <w:tab w:val="left" w:pos="916"/>
+          <w:tab w:val="left" w:pos="1832"/>
+          <w:tab w:val="left" w:pos="2748"/>
+          <w:tab w:val="left" w:pos="3664"/>
+          <w:tab w:val="left" w:pos="4580"/>
+          <w:tab w:val="left" w:pos="5496"/>
+          <w:tab w:val="left" w:pos="6412"/>
+          <w:tab w:val="left" w:pos="7328"/>
+          <w:tab w:val="left" w:pos="8244"/>
+          <w:tab w:val="left" w:pos="9160"/>
+          <w:tab w:val="left" w:pos="10076"/>
+          <w:tab w:val="left" w:pos="10992"/>
+          <w:tab w:val="left" w:pos="11908"/>
+          <w:tab w:val="left" w:pos="12824"/>
+          <w:tab w:val="left" w:pos="13740"/>
+          <w:tab w:val="left" w:pos="14656"/>
+        </w:tabs>
+        <w:spacing w:after="240" w:line="240" w:lineRule="auto"/>
+        <w:rPr>
+          <w:rFonts w:eastAsia="Times New Roman" w:cstheme="minorHAnsi"/>
+          <w:color w:val="24292E"/>
+          <w:sz w:val="24"/>
+          <w:szCs w:val="24"/>
+          <w:highlight w:val="yellow"/>
+          <w:lang w:eastAsia="en-CA"/>
+        </w:rPr>
+      </w:pPr>
+      <w:r>
+        <w:rPr>
+          <w:rFonts w:eastAsia="Times New Roman" w:cstheme="minorHAnsi"/>
+          <w:color w:val="24292E"/>
+          <w:sz w:val="24"/>
+          <w:szCs w:val="24"/>
+          <w:lang w:eastAsia="en-CA"/>
+        </w:rPr>
+        <w:t xml:space="preserve">Go to the project folder </w:t>
+      </w:r>
+      <w:r>
+        <w:rPr>
+          <w:rFonts w:cstheme="minorHAnsi"/>
+          <w:sz w:val="24"/>
+          <w:szCs w:val="24"/>
+        </w:rPr>
+        <w:t>capstone-project-a-to-z and</w:t>
+      </w:r>
+      <w:r>
+        <w:rPr>
+          <w:rFonts w:eastAsia="Times New Roman" w:cstheme="minorHAnsi"/>
+          <w:color w:val="24292E"/>
+          <w:sz w:val="24"/>
+          <w:szCs w:val="24"/>
+          <w:lang w:eastAsia="en-CA"/>
+        </w:rPr>
+        <w:t xml:space="preserve"> select AZLearn.sln file in Visual Studio</w:t>
+      </w:r>
+      <w:r>
+        <w:rPr>
+          <w:rFonts w:eastAsia="Times New Roman" w:cstheme="minorHAnsi"/>
+          <w:color w:val="24292E"/>
+          <w:sz w:val="24"/>
+          <w:szCs w:val="24"/>
+          <w:lang w:eastAsia="en-CA"/>
+        </w:rPr>
+        <w:t xml:space="preserve"> </w:t>
+      </w:r>
+    </w:p>
+    <w:p>
+      <w:pPr>
+        <w:pStyle w:val="ListParagraph"/>
+        <w:numPr>
+          <w:ilvl w:val="0"/>
+          <w:numId w:val="1"/>
+        </w:numPr>
+        <w:shd w:val="clear" w:color="auto" w:fill="FFFFFF"/>
+        <w:tabs>
+          <w:tab w:val="left" w:pos="916"/>
+          <w:tab w:val="left" w:pos="1832"/>
+          <w:tab w:val="left" w:pos="2748"/>
+          <w:tab w:val="left" w:pos="3664"/>
+          <w:tab w:val="left" w:pos="4580"/>
+          <w:tab w:val="left" w:pos="5496"/>
+          <w:tab w:val="left" w:pos="6412"/>
+          <w:tab w:val="left" w:pos="7328"/>
+          <w:tab w:val="left" w:pos="8244"/>
+          <w:tab w:val="left" w:pos="9160"/>
+          <w:tab w:val="left" w:pos="10076"/>
+          <w:tab w:val="left" w:pos="10992"/>
+          <w:tab w:val="left" w:pos="11908"/>
+          <w:tab w:val="left" w:pos="12824"/>
+          <w:tab w:val="left" w:pos="13740"/>
+          <w:tab w:val="left" w:pos="14656"/>
+        </w:tabs>
+        <w:spacing w:after="240" w:line="240" w:lineRule="auto"/>
+        <w:rPr>
+          <w:rFonts w:eastAsia="Times New Roman" w:cstheme="minorHAnsi"/>
+          <w:color w:val="24292E"/>
+          <w:sz w:val="24"/>
+          <w:szCs w:val="24"/>
+          <w:highlight w:val="yellow"/>
+          <w:lang w:eastAsia="en-CA"/>
+        </w:rPr>
+      </w:pPr>
+      <w:r>
+        <w:rPr>
+          <w:rFonts w:eastAsia="Times New Roman" w:cstheme="minorHAnsi"/>
+          <w:color w:val="24292E"/>
+          <w:sz w:val="24"/>
+          <w:szCs w:val="24"/>
+          <w:highlight w:val="yellow"/>
+          <w:lang w:eastAsia="en-CA"/>
+        </w:rPr>
+        <w:t xml:space="preserve">$ </w:t>
+      </w:r>
+      <w:r>
+        <w:rPr>
+          <w:rFonts w:eastAsia="Times New Roman" w:cstheme="minorHAnsi"/>
+          <w:color w:val="005CC5"/>
+          <w:sz w:val="24"/>
+          <w:szCs w:val="24"/>
+          <w:highlight w:val="yellow"/>
+          <w:lang w:eastAsia="en-CA"/>
+        </w:rPr>
+        <w:t>cd</w:t>
+      </w:r>
+      <w:r>
+        <w:rPr>
+          <w:rFonts w:cstheme="minorHAnsi"/>
+          <w:sz w:val="24"/>
+          <w:szCs w:val="24"/>
+          <w:highlight w:val="yellow"/>
+        </w:rPr>
+        <w:t xml:space="preserve"> capstone-project-a-to-</w:t>
+      </w:r>
+      <w:r>
+        <w:rPr>
+          <w:rFonts w:cstheme="minorHAnsi"/>
+          <w:sz w:val="24"/>
+          <w:szCs w:val="24"/>
+          <w:highlight w:val="yellow"/>
+        </w:rPr>
+        <w:t>z</w:t>
+      </w:r>
+    </w:p>
+    <w:p>
+      <w:pPr>
+        <w:pStyle w:val="ListParagraph"/>
+        <w:numPr>
+          <w:ilvl w:val="0"/>
+          <w:numId w:val="1"/>
+        </w:numPr>
+        <w:shd w:val="clear" w:color="auto" w:fill="FFFFFF"/>
+        <w:tabs>
+          <w:tab w:val="left" w:pos="916"/>
+          <w:tab w:val="left" w:pos="1832"/>
+          <w:tab w:val="left" w:pos="2748"/>
+          <w:tab w:val="left" w:pos="3664"/>
+          <w:tab w:val="left" w:pos="4580"/>
+          <w:tab w:val="left" w:pos="5496"/>
+          <w:tab w:val="left" w:pos="6412"/>
+          <w:tab w:val="left" w:pos="7328"/>
+          <w:tab w:val="left" w:pos="8244"/>
+          <w:tab w:val="left" w:pos="9160"/>
+          <w:tab w:val="left" w:pos="10076"/>
+          <w:tab w:val="left" w:pos="10992"/>
+          <w:tab w:val="left" w:pos="11908"/>
+          <w:tab w:val="left" w:pos="12824"/>
+          <w:tab w:val="left" w:pos="13740"/>
+          <w:tab w:val="left" w:pos="14656"/>
+        </w:tabs>
+        <w:spacing w:after="240" w:line="240" w:lineRule="auto"/>
+        <w:rPr>
+          <w:rFonts w:eastAsia="Times New Roman" w:cstheme="minorHAnsi"/>
+          <w:color w:val="24292E"/>
+          <w:sz w:val="24"/>
+          <w:szCs w:val="24"/>
+          <w:highlight w:val="yellow"/>
+          <w:lang w:eastAsia="en-CA"/>
+        </w:rPr>
+      </w:pPr>
+      <w:r>
+        <w:rPr>
+          <w:rFonts w:eastAsia="Times New Roman" w:cstheme="minorHAnsi"/>
+          <w:color w:val="24292E"/>
+          <w:sz w:val="24"/>
+          <w:szCs w:val="24"/>
+          <w:highlight w:val="yellow"/>
+          <w:lang w:eastAsia="en-CA"/>
+        </w:rPr>
+        <w:t xml:space="preserve">$ </w:t>
+      </w:r>
+      <w:proofErr w:type="gramStart"/>
+      <w:r>
+        <w:rPr>
+          <w:rFonts w:eastAsia="Times New Roman" w:cstheme="minorHAnsi"/>
+          <w:color w:val="24292E"/>
+          <w:sz w:val="24"/>
+          <w:szCs w:val="24"/>
+          <w:highlight w:val="yellow"/>
+          <w:lang w:eastAsia="en-CA"/>
+        </w:rPr>
+        <w:t>code .</w:t>
+      </w:r>
+      <w:proofErr w:type="gramEnd"/>
+      <w:r>
+        <w:rPr>
+          <w:rFonts w:eastAsia="Times New Roman" w:cstheme="minorHAnsi"/>
+          <w:color w:val="24292E"/>
+          <w:sz w:val="24"/>
+          <w:szCs w:val="24"/>
+          <w:highlight w:val="yellow"/>
+          <w:lang w:eastAsia="en-CA"/>
+        </w:rPr>
+        <w:t xml:space="preserve"> (When using Visual Studio Code)</w:t>
+      </w:r>
+    </w:p>
+    <w:p>
+      <w:pPr>
+        <w:pStyle w:val="NormalWeb"/>
+        <w:numPr>
+          <w:ilvl w:val="0"/>
+          <w:numId w:val="1"/>
+        </w:numPr>
+        <w:shd w:val="clear" w:color="auto" w:fill="FFFFFF"/>
+        <w:spacing w:before="0" w:beforeAutospacing="0" w:after="240" w:afterAutospacing="0"/>
+        <w:rPr>
+          <w:rFonts w:asciiTheme="minorHAnsi" w:hAnsiTheme="minorHAnsi" w:cstheme="minorHAnsi"/>
+          <w:color w:val="24292E"/>
+        </w:rPr>
+      </w:pPr>
+      <w:r>
+        <w:rPr>
+          <w:rFonts w:asciiTheme="minorHAnsi" w:hAnsiTheme="minorHAnsi" w:cstheme="minorHAnsi"/>
+          <w:color w:val="24292E"/>
+        </w:rPr>
+        <w:t>It is not necessary to install packages and libraries after cloning the project, however depending on computer and software, at times packages need to be installed manually.</w:t>
+      </w:r>
+    </w:p>
+    <w:p>
+      <w:pPr>
+        <w:pStyle w:val="NormalWeb"/>
+        <w:numPr>
+          <w:ilvl w:val="0"/>
+          <w:numId w:val="1"/>
+        </w:numPr>
+        <w:shd w:val="clear" w:color="auto" w:fill="FFFFFF"/>
+        <w:spacing w:before="0" w:beforeAutospacing="0" w:after="0" w:afterAutospacing="0"/>
+        <w:rPr>
+          <w:rFonts w:asciiTheme="minorHAnsi" w:hAnsiTheme="minorHAnsi" w:cstheme="minorHAnsi"/>
+          <w:color w:val="24292E"/>
+        </w:rPr>
+      </w:pPr>
+      <w:r>
+        <w:rPr>
+          <w:rFonts w:asciiTheme="minorHAnsi" w:hAnsiTheme="minorHAnsi" w:cstheme="minorHAnsi"/>
+          <w:color w:val="24292E"/>
+        </w:rPr>
+        <w:t>Installations of Entity Framework Core can be done either through </w:t>
+      </w:r>
+      <w:hyperlink r:id="rId23" w:history="1">
+        <w:r>
+          <w:rPr>
+            <w:rStyle w:val="Hyperlink"/>
+            <w:rFonts w:asciiTheme="minorHAnsi" w:hAnsiTheme="minorHAnsi" w:cstheme="minorHAnsi"/>
+          </w:rPr>
+          <w:t>NuGet Package Manager for Solu</w:t>
+        </w:r>
+        <w:r>
+          <w:rPr>
+            <w:rStyle w:val="Hyperlink"/>
+            <w:rFonts w:asciiTheme="minorHAnsi" w:hAnsiTheme="minorHAnsi" w:cstheme="minorHAnsi"/>
+          </w:rPr>
+          <w:t>t</w:t>
+        </w:r>
+        <w:r>
+          <w:rPr>
+            <w:rStyle w:val="Hyperlink"/>
+            <w:rFonts w:asciiTheme="minorHAnsi" w:hAnsiTheme="minorHAnsi" w:cstheme="minorHAnsi"/>
+          </w:rPr>
+          <w:t>ion...</w:t>
+        </w:r>
+      </w:hyperlink>
+      <w:r>
+        <w:rPr>
+          <w:rFonts w:asciiTheme="minorHAnsi" w:hAnsiTheme="minorHAnsi" w:cstheme="minorHAnsi"/>
+          <w:color w:val="24292E"/>
+        </w:rPr>
+        <w:t> or through Visual Studio 2019 </w:t>
+      </w:r>
+      <w:hyperlink r:id="rId24" w:history="1">
+        <w:r>
+          <w:rPr>
+            <w:rStyle w:val="Hyperlink"/>
+            <w:rFonts w:asciiTheme="minorHAnsi" w:hAnsiTheme="minorHAnsi" w:cstheme="minorHAnsi"/>
+          </w:rPr>
+          <w:t>NuGet Package Manager Console</w:t>
+        </w:r>
+      </w:hyperlink>
+      <w:r>
+        <w:rPr>
+          <w:rFonts w:asciiTheme="minorHAnsi" w:hAnsiTheme="minorHAnsi" w:cstheme="minorHAnsi"/>
+          <w:color w:val="24292E"/>
+        </w:rPr>
+        <w:t> (Package Manager)</w:t>
+      </w:r>
+    </w:p>
+    <w:p>
+      <w:pPr>
+        <w:pStyle w:val="NormalWeb"/>
+        <w:shd w:val="clear" w:color="auto" w:fill="FFFFFF"/>
+        <w:spacing w:before="0" w:beforeAutospacing="0" w:after="0" w:afterAutospacing="0"/>
+        <w:ind w:left="360"/>
+        <w:rPr>
+          <w:rFonts w:asciiTheme="minorHAnsi" w:hAnsiTheme="minorHAnsi" w:cstheme="minorHAnsi"/>
+          <w:color w:val="24292E"/>
+        </w:rPr>
+      </w:pPr>
+    </w:p>
+    <w:p>
+      <w:pPr>
+        <w:pStyle w:val="HTMLPreformatted"/>
+        <w:numPr>
+          <w:ilvl w:val="0"/>
+          <w:numId w:val="1"/>
+        </w:numPr>
+        <w:shd w:val="clear" w:color="auto" w:fill="FFFFFF"/>
+        <w:rPr>
+          <w:rFonts w:asciiTheme="minorHAnsi" w:hAnsiTheme="minorHAnsi" w:cstheme="minorHAnsi"/>
+          <w:color w:val="24292E"/>
+          <w:sz w:val="24"/>
+          <w:szCs w:val="24"/>
+        </w:rPr>
+      </w:pPr>
+      <w:r>
+        <w:rPr>
+          <w:rFonts w:asciiTheme="minorHAnsi" w:hAnsiTheme="minorHAnsi" w:cstheme="minorHAnsi"/>
+          <w:color w:val="24292E"/>
+          <w:sz w:val="24"/>
+          <w:szCs w:val="24"/>
+        </w:rPr>
+        <w:t>Following commands can be used to restore the packages through NuGet Package Manager Console (Note:</w:t>
+      </w:r>
+      <w:r>
+        <w:rPr>
+          <w:rFonts w:asciiTheme="minorHAnsi" w:hAnsiTheme="minorHAnsi" w:cstheme="minorHAnsi"/>
+          <w:color w:val="24292E"/>
+          <w:sz w:val="24"/>
+          <w:szCs w:val="24"/>
+        </w:rPr>
+        <w:t xml:space="preserve"> </w:t>
+      </w:r>
+      <w:r>
+        <w:rPr>
+          <w:rFonts w:asciiTheme="minorHAnsi" w:hAnsiTheme="minorHAnsi" w:cstheme="minorHAnsi"/>
+          <w:color w:val="24292E"/>
+          <w:sz w:val="24"/>
+          <w:szCs w:val="24"/>
+        </w:rPr>
+        <w:t>E</w:t>
+      </w:r>
+      <w:r>
+        <w:rPr>
+          <w:rFonts w:asciiTheme="minorHAnsi" w:hAnsiTheme="minorHAnsi" w:cstheme="minorHAnsi"/>
+          <w:color w:val="24292E"/>
+          <w:sz w:val="24"/>
+          <w:szCs w:val="24"/>
+        </w:rPr>
+        <w:t xml:space="preserve">nsure your current working directory is same as </w:t>
+      </w:r>
+      <w:proofErr w:type="spellStart"/>
+      <w:proofErr w:type="gramStart"/>
+      <w:r>
+        <w:rPr>
+          <w:rFonts w:asciiTheme="minorHAnsi" w:hAnsiTheme="minorHAnsi" w:cstheme="minorHAnsi"/>
+          <w:color w:val="24292E"/>
+          <w:sz w:val="24"/>
+          <w:szCs w:val="24"/>
+        </w:rPr>
+        <w:t>Program.cs</w:t>
+      </w:r>
+      <w:proofErr w:type="spellEnd"/>
+      <w:r>
+        <w:rPr>
+          <w:rFonts w:asciiTheme="minorHAnsi" w:hAnsiTheme="minorHAnsi" w:cstheme="minorHAnsi"/>
+          <w:color w:val="24292E"/>
+          <w:sz w:val="24"/>
+          <w:szCs w:val="24"/>
+        </w:rPr>
+        <w:t xml:space="preserve"> </w:t>
+      </w:r>
+      <w:r>
+        <w:rPr>
+          <w:rFonts w:asciiTheme="minorHAnsi" w:hAnsiTheme="minorHAnsi" w:cstheme="minorHAnsi"/>
+          <w:color w:val="24292E"/>
+          <w:sz w:val="24"/>
+          <w:szCs w:val="24"/>
+        </w:rPr>
+        <w:t>)</w:t>
+      </w:r>
+      <w:proofErr w:type="gramEnd"/>
+    </w:p>
+    <w:p>
+      <w:pPr>
+        <w:pStyle w:val="HTMLPreformatted"/>
+        <w:shd w:val="clear" w:color="auto" w:fill="FFFFFF"/>
+        <w:ind w:left="720"/>
+        <w:rPr>
+          <w:rFonts w:asciiTheme="minorHAnsi" w:hAnsiTheme="minorHAnsi" w:cstheme="minorHAnsi"/>
+          <w:color w:val="24292E"/>
+          <w:sz w:val="24"/>
+          <w:szCs w:val="24"/>
+        </w:rPr>
+      </w:pPr>
+      <w:r>
+        <w:rPr>
+          <w:rFonts w:asciiTheme="minorHAnsi" w:hAnsiTheme="minorHAnsi" w:cstheme="minorHAnsi"/>
+          <w:color w:val="24292E"/>
+          <w:sz w:val="24"/>
+          <w:szCs w:val="24"/>
+        </w:rPr>
+        <w:t>PM</w:t>
+      </w:r>
+      <w:r>
+        <w:rPr>
+          <w:rStyle w:val="pl-k"/>
+          <w:rFonts w:asciiTheme="minorHAnsi" w:hAnsiTheme="minorHAnsi" w:cstheme="minorHAnsi"/>
+          <w:color w:val="D73A49"/>
+          <w:sz w:val="24"/>
+          <w:szCs w:val="24"/>
+        </w:rPr>
+        <w:t>&gt;</w:t>
+      </w:r>
+      <w:r>
+        <w:rPr>
+          <w:rFonts w:asciiTheme="minorHAnsi" w:hAnsiTheme="minorHAnsi" w:cstheme="minorHAnsi"/>
+          <w:color w:val="24292E"/>
+          <w:sz w:val="24"/>
+          <w:szCs w:val="24"/>
+        </w:rPr>
+        <w:t xml:space="preserve">cd capstone-project-a-to-z  </w:t>
+      </w:r>
+    </w:p>
+    <w:p>
+      <w:pPr>
+        <w:pStyle w:val="HTMLPreformatted"/>
+        <w:shd w:val="clear" w:color="auto" w:fill="FFFFFF"/>
+        <w:ind w:left="720"/>
+        <w:rPr>
+          <w:rFonts w:asciiTheme="minorHAnsi" w:hAnsiTheme="minorHAnsi" w:cstheme="minorHAnsi"/>
+          <w:color w:val="24292E"/>
+          <w:sz w:val="24"/>
+          <w:szCs w:val="24"/>
+        </w:rPr>
+      </w:pPr>
+      <w:r>
+        <w:rPr>
+          <w:rFonts w:asciiTheme="minorHAnsi" w:hAnsiTheme="minorHAnsi" w:cstheme="minorHAnsi"/>
+          <w:color w:val="24292E"/>
+          <w:sz w:val="24"/>
+          <w:szCs w:val="24"/>
+        </w:rPr>
+        <w:t>PM</w:t>
+      </w:r>
+      <w:r>
+        <w:rPr>
+          <w:rStyle w:val="pl-k"/>
+          <w:rFonts w:asciiTheme="minorHAnsi" w:hAnsiTheme="minorHAnsi" w:cstheme="minorHAnsi"/>
+          <w:color w:val="D73A49"/>
+          <w:sz w:val="24"/>
+          <w:szCs w:val="24"/>
+        </w:rPr>
+        <w:t>&gt;</w:t>
+      </w:r>
+      <w:r>
+        <w:rPr>
+          <w:rFonts w:asciiTheme="minorHAnsi" w:hAnsiTheme="minorHAnsi" w:cstheme="minorHAnsi"/>
+          <w:color w:val="24292E"/>
+          <w:sz w:val="24"/>
+          <w:szCs w:val="24"/>
+        </w:rPr>
+        <w:t xml:space="preserve"> dotnet restore </w:t>
+      </w:r>
+    </w:p>
+    <w:p>
+      <w:pPr>
+        <w:pStyle w:val="NormalWeb"/>
+        <w:shd w:val="clear" w:color="auto" w:fill="FFFFFF"/>
+        <w:spacing w:before="0" w:beforeAutospacing="0" w:after="240" w:afterAutospacing="0"/>
+        <w:ind w:left="360"/>
+        <w:rPr>
+          <w:rFonts w:asciiTheme="minorHAnsi" w:hAnsiTheme="minorHAnsi" w:cstheme="minorHAnsi"/>
+          <w:color w:val="24292E"/>
+        </w:rPr>
+      </w:pPr>
+    </w:p>
+    <w:p>
+      <w:pPr>
+        <w:pStyle w:val="NormalWeb"/>
+        <w:numPr>
+          <w:ilvl w:val="0"/>
+          <w:numId w:val="1"/>
+        </w:numPr>
+        <w:shd w:val="clear" w:color="auto" w:fill="FFFFFF"/>
+        <w:spacing w:before="0" w:beforeAutospacing="0" w:after="240" w:afterAutospacing="0"/>
+        <w:rPr>
+          <w:rFonts w:asciiTheme="minorHAnsi" w:hAnsiTheme="minorHAnsi" w:cstheme="minorHAnsi"/>
+          <w:color w:val="24292E"/>
+        </w:rPr>
+      </w:pPr>
+      <w:r>
+        <w:rPr>
+          <w:rFonts w:asciiTheme="minorHAnsi" w:hAnsiTheme="minorHAnsi" w:cstheme="minorHAnsi"/>
+          <w:color w:val="24292E"/>
+        </w:rPr>
+        <w:t xml:space="preserve"> If you have encountered issues running th</w:t>
+      </w:r>
+      <w:r>
+        <w:rPr>
+          <w:rFonts w:asciiTheme="minorHAnsi" w:hAnsiTheme="minorHAnsi" w:cstheme="minorHAnsi"/>
+          <w:color w:val="24292E"/>
+        </w:rPr>
+        <w:t>e</w:t>
+      </w:r>
+      <w:r>
+        <w:rPr>
+          <w:rFonts w:asciiTheme="minorHAnsi" w:hAnsiTheme="minorHAnsi" w:cstheme="minorHAnsi"/>
+          <w:color w:val="24292E"/>
+        </w:rPr>
+        <w:t xml:space="preserve"> </w:t>
+      </w:r>
+      <w:r>
+        <w:rPr>
+          <w:rFonts w:asciiTheme="minorHAnsi" w:hAnsiTheme="minorHAnsi" w:cstheme="minorHAnsi"/>
+          <w:color w:val="24292E"/>
+        </w:rPr>
+        <w:t>application,</w:t>
+      </w:r>
+      <w:r>
+        <w:rPr>
+          <w:rFonts w:asciiTheme="minorHAnsi" w:hAnsiTheme="minorHAnsi" w:cstheme="minorHAnsi"/>
+          <w:color w:val="24292E"/>
+        </w:rPr>
+        <w:t xml:space="preserve"> you may proceed with the instructions below:</w:t>
+      </w:r>
+    </w:p>
+    <w:p>
+      <w:pPr>
+        <w:pStyle w:val="NormalWeb"/>
+        <w:numPr>
+          <w:ilvl w:val="0"/>
+          <w:numId w:val="1"/>
+        </w:numPr>
+        <w:shd w:val="clear" w:color="auto" w:fill="FFFFFF"/>
+        <w:spacing w:before="0" w:beforeAutospacing="0" w:after="0" w:afterAutospacing="0"/>
+        <w:rPr>
+          <w:rFonts w:asciiTheme="minorHAnsi" w:hAnsiTheme="minorHAnsi" w:cstheme="minorHAnsi"/>
+          <w:color w:val="24292E"/>
+        </w:rPr>
+      </w:pPr>
+      <w:r>
+        <w:rPr>
+          <w:rFonts w:asciiTheme="minorHAnsi" w:hAnsiTheme="minorHAnsi" w:cstheme="minorHAnsi"/>
+          <w:color w:val="24292E"/>
+        </w:rPr>
+        <w:lastRenderedPageBreak/>
+        <w:t>In Package Manager console</w:t>
+      </w:r>
+      <w:r>
+        <w:rPr>
+          <w:rFonts w:asciiTheme="minorHAnsi" w:hAnsiTheme="minorHAnsi" w:cstheme="minorHAnsi"/>
+          <w:color w:val="24292E"/>
+        </w:rPr>
+        <w:t xml:space="preserve"> </w:t>
+      </w:r>
+      <w:r>
+        <w:rPr>
+          <w:rFonts w:asciiTheme="minorHAnsi" w:hAnsiTheme="minorHAnsi" w:cstheme="minorHAnsi"/>
+          <w:color w:val="24292E"/>
+        </w:rPr>
+        <w:t xml:space="preserve">run </w:t>
+      </w:r>
+      <w:r>
+        <w:rPr>
+          <w:rFonts w:asciiTheme="minorHAnsi" w:hAnsiTheme="minorHAnsi" w:cstheme="minorHAnsi"/>
+          <w:color w:val="24292E"/>
+        </w:rPr>
+        <w:t>following</w:t>
+      </w:r>
+      <w:r>
+        <w:rPr>
+          <w:rFonts w:asciiTheme="minorHAnsi" w:hAnsiTheme="minorHAnsi" w:cstheme="minorHAnsi"/>
+          <w:color w:val="24292E"/>
+        </w:rPr>
+        <w:t xml:space="preserve"> commands</w:t>
+      </w:r>
+      <w:r>
+        <w:rPr>
+          <w:rFonts w:asciiTheme="minorHAnsi" w:hAnsiTheme="minorHAnsi" w:cstheme="minorHAnsi"/>
+          <w:color w:val="24292E"/>
+        </w:rPr>
+        <w:t>:</w:t>
+      </w:r>
+    </w:p>
+    <w:p>
+      <w:pPr>
+        <w:pStyle w:val="NormalWeb"/>
+        <w:shd w:val="clear" w:color="auto" w:fill="FFFFFF"/>
+        <w:spacing w:before="0" w:beforeAutospacing="0" w:after="0" w:afterAutospacing="0"/>
+        <w:ind w:left="720"/>
+        <w:rPr>
+          <w:rFonts w:asciiTheme="minorHAnsi" w:hAnsiTheme="minorHAnsi" w:cstheme="minorHAnsi"/>
+          <w:color w:val="24292E"/>
+        </w:rPr>
+      </w:pPr>
+    </w:p>
+    <w:p>
+      <w:pPr>
+        <w:pStyle w:val="HTMLPreformatted"/>
+        <w:shd w:val="clear" w:color="auto" w:fill="FFFFFF"/>
+        <w:ind w:left="360"/>
+        <w:rPr>
+          <w:rFonts w:asciiTheme="minorHAnsi" w:hAnsiTheme="minorHAnsi" w:cstheme="minorHAnsi"/>
+          <w:color w:val="24292E"/>
+          <w:sz w:val="24"/>
+          <w:szCs w:val="24"/>
+        </w:rPr>
+      </w:pPr>
+      <w:r>
+        <w:rPr>
+          <w:rFonts w:asciiTheme="minorHAnsi" w:hAnsiTheme="minorHAnsi" w:cstheme="minorHAnsi"/>
+          <w:color w:val="24292E"/>
+          <w:sz w:val="24"/>
+          <w:szCs w:val="24"/>
+        </w:rPr>
+        <w:t>PM</w:t>
+      </w:r>
+      <w:r>
+        <w:rPr>
+          <w:rStyle w:val="pl-k"/>
+          <w:rFonts w:asciiTheme="minorHAnsi" w:hAnsiTheme="minorHAnsi" w:cstheme="minorHAnsi"/>
+          <w:color w:val="D73A49"/>
+          <w:sz w:val="24"/>
+          <w:szCs w:val="24"/>
+        </w:rPr>
+        <w:t>&gt;</w:t>
+      </w:r>
+      <w:r>
+        <w:rPr>
+          <w:rFonts w:asciiTheme="minorHAnsi" w:hAnsiTheme="minorHAnsi" w:cstheme="minorHAnsi"/>
+          <w:color w:val="24292E"/>
+          <w:sz w:val="24"/>
+          <w:szCs w:val="24"/>
+        </w:rPr>
+        <w:t xml:space="preserve"> dotnet add package </w:t>
+      </w:r>
+      <w:proofErr w:type="spellStart"/>
+      <w:proofErr w:type="gramStart"/>
+      <w:r>
+        <w:rPr>
+          <w:rFonts w:asciiTheme="minorHAnsi" w:hAnsiTheme="minorHAnsi" w:cstheme="minorHAnsi"/>
+          <w:color w:val="24292E"/>
+          <w:sz w:val="24"/>
+          <w:szCs w:val="24"/>
+        </w:rPr>
+        <w:t>Microsoft.EntityFrameworkCore.Design</w:t>
+      </w:r>
+      <w:proofErr w:type="spellEnd"/>
+      <w:proofErr w:type="gramEnd"/>
+    </w:p>
+    <w:p>
+      <w:pPr>
+        <w:pStyle w:val="HTMLPreformatted"/>
+        <w:shd w:val="clear" w:color="auto" w:fill="FFFFFF"/>
+        <w:ind w:left="360"/>
+        <w:rPr>
+          <w:rFonts w:asciiTheme="minorHAnsi" w:hAnsiTheme="minorHAnsi" w:cstheme="minorHAnsi"/>
+          <w:color w:val="24292E"/>
+          <w:sz w:val="24"/>
+          <w:szCs w:val="24"/>
+        </w:rPr>
+      </w:pPr>
+      <w:r>
+        <w:rPr>
+          <w:rFonts w:asciiTheme="minorHAnsi" w:hAnsiTheme="minorHAnsi" w:cstheme="minorHAnsi"/>
+          <w:color w:val="24292E"/>
+          <w:sz w:val="24"/>
+          <w:szCs w:val="24"/>
+        </w:rPr>
+        <w:t>PM</w:t>
+      </w:r>
+      <w:r>
+        <w:rPr>
+          <w:rStyle w:val="pl-k"/>
+          <w:rFonts w:asciiTheme="minorHAnsi" w:hAnsiTheme="minorHAnsi" w:cstheme="minorHAnsi"/>
+          <w:color w:val="D73A49"/>
+          <w:sz w:val="24"/>
+          <w:szCs w:val="24"/>
+        </w:rPr>
+        <w:t>&gt;</w:t>
+      </w:r>
+      <w:r>
+        <w:rPr>
+          <w:rFonts w:asciiTheme="minorHAnsi" w:hAnsiTheme="minorHAnsi" w:cstheme="minorHAnsi"/>
+          <w:color w:val="24292E"/>
+          <w:sz w:val="24"/>
+          <w:szCs w:val="24"/>
+        </w:rPr>
+        <w:t xml:space="preserve"> dotnet add package </w:t>
+      </w:r>
+      <w:proofErr w:type="spellStart"/>
+      <w:proofErr w:type="gramStart"/>
+      <w:r>
+        <w:rPr>
+          <w:rFonts w:asciiTheme="minorHAnsi" w:hAnsiTheme="minorHAnsi" w:cstheme="minorHAnsi"/>
+          <w:color w:val="24292E"/>
+          <w:sz w:val="24"/>
+          <w:szCs w:val="24"/>
+        </w:rPr>
+        <w:t>Microsoft.EntityFrameworkCore.SqlServer</w:t>
+      </w:r>
+      <w:proofErr w:type="spellEnd"/>
+      <w:proofErr w:type="gramEnd"/>
+    </w:p>
+    <w:p>
+      <w:pPr>
+        <w:pStyle w:val="HTMLPreformatted"/>
+        <w:shd w:val="clear" w:color="auto" w:fill="FFFFFF"/>
+        <w:ind w:left="360"/>
+        <w:rPr>
+          <w:rFonts w:asciiTheme="minorHAnsi" w:hAnsiTheme="minorHAnsi" w:cstheme="minorHAnsi"/>
+          <w:color w:val="24292E"/>
+          <w:sz w:val="24"/>
+          <w:szCs w:val="24"/>
+        </w:rPr>
+      </w:pPr>
+      <w:r>
+        <w:rPr>
+          <w:rFonts w:asciiTheme="minorHAnsi" w:hAnsiTheme="minorHAnsi" w:cstheme="minorHAnsi"/>
+          <w:color w:val="24292E"/>
+          <w:sz w:val="24"/>
+          <w:szCs w:val="24"/>
+        </w:rPr>
+        <w:t>PM</w:t>
+      </w:r>
+      <w:r>
+        <w:rPr>
+          <w:rStyle w:val="pl-k"/>
+          <w:rFonts w:asciiTheme="minorHAnsi" w:hAnsiTheme="minorHAnsi" w:cstheme="minorHAnsi"/>
+          <w:color w:val="D73A49"/>
+          <w:sz w:val="24"/>
+          <w:szCs w:val="24"/>
+        </w:rPr>
+        <w:t>&gt;</w:t>
+      </w:r>
+      <w:r>
+        <w:rPr>
+          <w:rFonts w:asciiTheme="minorHAnsi" w:hAnsiTheme="minorHAnsi" w:cstheme="minorHAnsi"/>
+          <w:color w:val="24292E"/>
+          <w:sz w:val="24"/>
+          <w:szCs w:val="24"/>
+        </w:rPr>
+        <w:t xml:space="preserve"> dotnet add package </w:t>
+      </w:r>
+      <w:proofErr w:type="spellStart"/>
+      <w:proofErr w:type="gramStart"/>
+      <w:r>
+        <w:rPr>
+          <w:rFonts w:asciiTheme="minorHAnsi" w:hAnsiTheme="minorHAnsi" w:cstheme="minorHAnsi"/>
+          <w:color w:val="24292E"/>
+          <w:sz w:val="24"/>
+          <w:szCs w:val="24"/>
+        </w:rPr>
+        <w:t>Pomelo.EntityFrameworkCore.MySql</w:t>
+      </w:r>
+      <w:proofErr w:type="spellEnd"/>
+      <w:proofErr w:type="gramEnd"/>
+    </w:p>
+    <w:p>
+      <w:pPr>
+        <w:pStyle w:val="HTMLPreformatted"/>
+        <w:shd w:val="clear" w:color="auto" w:fill="FFFFFF"/>
+        <w:ind w:left="360"/>
+        <w:rPr>
+          <w:rFonts w:asciiTheme="minorHAnsi" w:hAnsiTheme="minorHAnsi" w:cstheme="minorHAnsi"/>
+          <w:color w:val="24292E"/>
+          <w:sz w:val="24"/>
+          <w:szCs w:val="24"/>
+        </w:rPr>
+      </w:pPr>
+      <w:r>
+        <w:rPr>
+          <w:rFonts w:asciiTheme="minorHAnsi" w:hAnsiTheme="minorHAnsi" w:cstheme="minorHAnsi"/>
+          <w:color w:val="24292E"/>
+          <w:sz w:val="24"/>
+          <w:szCs w:val="24"/>
+        </w:rPr>
+        <w:t>PM</w:t>
+      </w:r>
+      <w:r>
+        <w:rPr>
+          <w:rStyle w:val="pl-k"/>
+          <w:rFonts w:asciiTheme="minorHAnsi" w:hAnsiTheme="minorHAnsi" w:cstheme="minorHAnsi"/>
+          <w:color w:val="D73A49"/>
+          <w:sz w:val="24"/>
+          <w:szCs w:val="24"/>
+        </w:rPr>
+        <w:t>&gt;</w:t>
+      </w:r>
+      <w:r>
+        <w:rPr>
+          <w:rFonts w:asciiTheme="minorHAnsi" w:hAnsiTheme="minorHAnsi" w:cstheme="minorHAnsi"/>
+          <w:color w:val="24292E"/>
+          <w:sz w:val="24"/>
+          <w:szCs w:val="24"/>
+        </w:rPr>
+        <w:t xml:space="preserve"> dotnet add package </w:t>
+      </w:r>
+      <w:proofErr w:type="spellStart"/>
+      <w:proofErr w:type="gramStart"/>
+      <w:r>
+        <w:rPr>
+          <w:rFonts w:asciiTheme="minorHAnsi" w:hAnsiTheme="minorHAnsi" w:cstheme="minorHAnsi"/>
+          <w:color w:val="24292E"/>
+          <w:sz w:val="24"/>
+          <w:szCs w:val="24"/>
+        </w:rPr>
+        <w:t>Microsoft.AspNetCore.SpaServices</w:t>
+      </w:r>
+      <w:proofErr w:type="spellEnd"/>
+      <w:proofErr w:type="gramEnd"/>
+    </w:p>
+    <w:p>
+      <w:pPr>
+        <w:pStyle w:val="HTMLPreformatted"/>
+        <w:shd w:val="clear" w:color="auto" w:fill="FFFFFF"/>
+        <w:ind w:left="360"/>
+        <w:rPr>
+          <w:rFonts w:asciiTheme="minorHAnsi" w:hAnsiTheme="minorHAnsi" w:cstheme="minorHAnsi"/>
+          <w:color w:val="24292E"/>
+          <w:sz w:val="24"/>
+          <w:szCs w:val="24"/>
+        </w:rPr>
+      </w:pPr>
+      <w:r>
+        <w:rPr>
+          <w:rFonts w:asciiTheme="minorHAnsi" w:hAnsiTheme="minorHAnsi" w:cstheme="minorHAnsi"/>
+          <w:color w:val="24292E"/>
+          <w:sz w:val="24"/>
+          <w:szCs w:val="24"/>
+        </w:rPr>
+        <w:t>PM</w:t>
+      </w:r>
+      <w:proofErr w:type="gramStart"/>
+      <w:r>
+        <w:rPr>
+          <w:rStyle w:val="pl-k"/>
+          <w:rFonts w:asciiTheme="minorHAnsi" w:hAnsiTheme="minorHAnsi" w:cstheme="minorHAnsi"/>
+          <w:color w:val="D73A49"/>
+          <w:sz w:val="24"/>
+          <w:szCs w:val="24"/>
+        </w:rPr>
+        <w:t>&gt;</w:t>
+      </w:r>
+      <w:r>
+        <w:rPr>
+          <w:rFonts w:asciiTheme="minorHAnsi" w:hAnsiTheme="minorHAnsi" w:cstheme="minorHAnsi"/>
+          <w:color w:val="24292E"/>
+          <w:sz w:val="24"/>
+          <w:szCs w:val="24"/>
+        </w:rPr>
+        <w:t xml:space="preserve"> </w:t>
+      </w:r>
+      <w:r>
+        <w:rPr>
+          <w:rFonts w:asciiTheme="minorHAnsi" w:hAnsiTheme="minorHAnsi" w:cstheme="minorHAnsi"/>
+          <w:color w:val="24292E"/>
+          <w:sz w:val="24"/>
+          <w:szCs w:val="24"/>
+        </w:rPr>
+        <w:t xml:space="preserve"> </w:t>
+      </w:r>
+      <w:r>
+        <w:rPr>
+          <w:rStyle w:val="normaltextrun"/>
+          <w:rFonts w:asciiTheme="minorHAnsi" w:hAnsiTheme="minorHAnsi" w:cstheme="minorHAnsi"/>
+          <w:color w:val="000000"/>
+          <w:sz w:val="24"/>
+          <w:szCs w:val="24"/>
+          <w:bdr w:val="none" w:sz="0" w:space="0" w:color="auto" w:frame="1"/>
+        </w:rPr>
+        <w:t>dotnet</w:t>
+      </w:r>
+      <w:proofErr w:type="gramEnd"/>
+      <w:r>
+        <w:rPr>
+          <w:rStyle w:val="normaltextrun"/>
+          <w:rFonts w:asciiTheme="minorHAnsi" w:hAnsiTheme="minorHAnsi" w:cstheme="minorHAnsi"/>
+          <w:color w:val="000000"/>
+          <w:sz w:val="24"/>
+          <w:szCs w:val="24"/>
+          <w:bdr w:val="none" w:sz="0" w:space="0" w:color="auto" w:frame="1"/>
+        </w:rPr>
+        <w:t xml:space="preserve"> add package </w:t>
+      </w:r>
+      <w:proofErr w:type="spellStart"/>
+      <w:r>
+        <w:rPr>
+          <w:rStyle w:val="normaltextrun"/>
+          <w:rFonts w:asciiTheme="minorHAnsi" w:hAnsiTheme="minorHAnsi" w:cstheme="minorHAnsi"/>
+          <w:color w:val="000000"/>
+          <w:sz w:val="24"/>
+          <w:szCs w:val="24"/>
+          <w:bdr w:val="none" w:sz="0" w:space="0" w:color="auto" w:frame="1"/>
+        </w:rPr>
+        <w:t>Microsoft.AspNetCore.Mvc.NewtonsoftJson</w:t>
+      </w:r>
+      <w:proofErr w:type="spellEnd"/>
+    </w:p>
+    <w:p>
+      <w:pPr>
+        <w:pStyle w:val="HTMLPreformatted"/>
+        <w:shd w:val="clear" w:color="auto" w:fill="FFFFFF"/>
+        <w:ind w:left="720"/>
+        <w:rPr>
+          <w:rFonts w:asciiTheme="minorHAnsi" w:hAnsiTheme="minorHAnsi" w:cstheme="minorHAnsi"/>
+          <w:color w:val="24292E"/>
+          <w:sz w:val="24"/>
+          <w:szCs w:val="24"/>
+        </w:rPr>
+      </w:pPr>
+    </w:p>
+    <w:p>
+      <w:pPr>
+        <w:pStyle w:val="HTMLPreformatted"/>
+        <w:shd w:val="clear" w:color="auto" w:fill="FFFFFF"/>
+        <w:rPr>
+          <w:rFonts w:asciiTheme="minorHAnsi" w:hAnsiTheme="minorHAnsi" w:cstheme="minorHAnsi"/>
+          <w:color w:val="24292E"/>
+          <w:sz w:val="24"/>
+          <w:szCs w:val="24"/>
+        </w:rPr>
+      </w:pPr>
+    </w:p>
+    <w:p>
+      <w:pPr>
+        <w:pStyle w:val="HTMLPreformatted"/>
+        <w:shd w:val="clear" w:color="auto" w:fill="FFFFFF"/>
+        <w:rPr>
+          <w:rFonts w:asciiTheme="minorHAnsi" w:hAnsiTheme="minorHAnsi" w:cstheme="minorHAnsi"/>
+          <w:color w:val="24292E"/>
+          <w:sz w:val="24"/>
+          <w:szCs w:val="24"/>
+        </w:rPr>
+      </w:pPr>
+      <w:r>
+        <w:rPr>
+          <w:rFonts w:asciiTheme="minorHAnsi" w:hAnsiTheme="minorHAnsi" w:cstheme="minorHAnsi"/>
+          <w:color w:val="24292E"/>
+          <w:sz w:val="24"/>
+          <w:szCs w:val="24"/>
+          <w:shd w:val="clear" w:color="auto" w:fill="FFFFFF"/>
+        </w:rPr>
+        <w:t>Installations of packages relating to ReactJS.NET libraries can be done through the Package Manager by running these </w:t>
+      </w:r>
+      <w:hyperlink r:id="rId25" w:history="1">
+        <w:r>
+          <w:rPr>
+            <w:rStyle w:val="Hyperlink"/>
+            <w:rFonts w:asciiTheme="minorHAnsi" w:eastAsiaTheme="minorEastAsia" w:hAnsiTheme="minorHAnsi" w:cstheme="minorHAnsi"/>
+            <w:sz w:val="24"/>
+            <w:szCs w:val="24"/>
+            <w:shd w:val="clear" w:color="auto" w:fill="FFFFFF"/>
+          </w:rPr>
+          <w:t>commands</w:t>
+        </w:r>
+      </w:hyperlink>
+      <w:r>
+        <w:rPr>
+          <w:rFonts w:asciiTheme="minorHAnsi" w:hAnsiTheme="minorHAnsi" w:cstheme="minorHAnsi"/>
+          <w:color w:val="24292E"/>
+          <w:sz w:val="24"/>
+          <w:szCs w:val="24"/>
+        </w:rPr>
+        <w:t>:</w:t>
+      </w:r>
+    </w:p>
+    <w:p>
+      <w:pPr>
+        <w:pStyle w:val="HTMLPreformatted"/>
+        <w:shd w:val="clear" w:color="auto" w:fill="FFFFFF"/>
+        <w:rPr>
+          <w:rFonts w:asciiTheme="minorHAnsi" w:hAnsiTheme="minorHAnsi" w:cstheme="minorHAnsi"/>
+          <w:color w:val="24292E"/>
+          <w:sz w:val="24"/>
+          <w:szCs w:val="24"/>
+        </w:rPr>
+      </w:pPr>
+    </w:p>
+    <w:p>
+      <w:pPr>
+        <w:pStyle w:val="HTMLPreformatted"/>
+        <w:numPr>
+          <w:ilvl w:val="0"/>
+          <w:numId w:val="2"/>
+        </w:numPr>
+        <w:shd w:val="clear" w:color="auto" w:fill="FFFFFF"/>
+        <w:rPr>
+          <w:rStyle w:val="normaltextrun"/>
+          <w:rFonts w:asciiTheme="minorHAnsi" w:hAnsiTheme="minorHAnsi" w:cstheme="minorHAnsi"/>
+          <w:sz w:val="24"/>
+          <w:szCs w:val="24"/>
+        </w:rPr>
+      </w:pPr>
+      <w:r>
+        <w:rPr>
+          <w:rFonts w:asciiTheme="minorHAnsi" w:hAnsiTheme="minorHAnsi" w:cstheme="minorHAnsi"/>
+          <w:color w:val="24292E"/>
+          <w:sz w:val="24"/>
+          <w:szCs w:val="24"/>
+        </w:rPr>
+        <w:t>PM</w:t>
+      </w:r>
+      <w:r>
+        <w:rPr>
+          <w:rStyle w:val="pl-k"/>
+          <w:rFonts w:asciiTheme="minorHAnsi" w:hAnsiTheme="minorHAnsi" w:cstheme="minorHAnsi"/>
+          <w:color w:val="D73A49"/>
+          <w:sz w:val="24"/>
+          <w:szCs w:val="24"/>
+        </w:rPr>
+        <w:t>&gt;</w:t>
+      </w:r>
+      <w:r>
+        <w:rPr>
+          <w:rFonts w:asciiTheme="minorHAnsi" w:hAnsiTheme="minorHAnsi" w:cstheme="minorHAnsi"/>
+          <w:color w:val="24292E"/>
+          <w:sz w:val="24"/>
+          <w:szCs w:val="24"/>
+        </w:rPr>
+        <w:t xml:space="preserve"> </w:t>
+      </w:r>
+      <w:r>
+        <w:rPr>
+          <w:rStyle w:val="normaltextrun"/>
+          <w:rFonts w:asciiTheme="minorHAnsi" w:hAnsiTheme="minorHAnsi" w:cstheme="minorHAnsi"/>
+          <w:sz w:val="24"/>
+          <w:szCs w:val="24"/>
+        </w:rPr>
+        <w:t xml:space="preserve">cd </w:t>
+      </w:r>
+      <w:proofErr w:type="spellStart"/>
+      <w:r>
+        <w:rPr>
+          <w:rStyle w:val="normaltextrun"/>
+          <w:rFonts w:asciiTheme="minorHAnsi" w:hAnsiTheme="minorHAnsi" w:cstheme="minorHAnsi"/>
+          <w:sz w:val="24"/>
+          <w:szCs w:val="24"/>
+        </w:rPr>
+        <w:t>C</w:t>
+      </w:r>
+      <w:r>
+        <w:rPr>
+          <w:rStyle w:val="normaltextrun"/>
+          <w:rFonts w:asciiTheme="minorHAnsi" w:hAnsiTheme="minorHAnsi" w:cstheme="minorHAnsi"/>
+          <w:sz w:val="24"/>
+          <w:szCs w:val="24"/>
+        </w:rPr>
+        <w:t>lient</w:t>
+      </w:r>
+      <w:r>
+        <w:rPr>
+          <w:rStyle w:val="normaltextrun"/>
+          <w:rFonts w:asciiTheme="minorHAnsi" w:hAnsiTheme="minorHAnsi" w:cstheme="minorHAnsi"/>
+          <w:sz w:val="24"/>
+          <w:szCs w:val="24"/>
+        </w:rPr>
+        <w:t>A</w:t>
+      </w:r>
+      <w:r>
+        <w:rPr>
+          <w:rStyle w:val="normaltextrun"/>
+          <w:rFonts w:asciiTheme="minorHAnsi" w:hAnsiTheme="minorHAnsi" w:cstheme="minorHAnsi"/>
+          <w:sz w:val="24"/>
+          <w:szCs w:val="24"/>
+        </w:rPr>
+        <w:t>pp</w:t>
+      </w:r>
+      <w:proofErr w:type="spellEnd"/>
+      <w:r>
+        <w:rPr>
+          <w:rStyle w:val="normaltextrun"/>
+          <w:rFonts w:asciiTheme="minorHAnsi" w:hAnsiTheme="minorHAnsi" w:cstheme="minorHAnsi"/>
+          <w:sz w:val="24"/>
+          <w:szCs w:val="24"/>
+        </w:rPr>
+        <w:t xml:space="preserve"> </w:t>
+      </w:r>
+    </w:p>
+    <w:p>
+      <w:pPr>
+        <w:pStyle w:val="HTMLPreformatted"/>
+        <w:numPr>
+          <w:ilvl w:val="0"/>
+          <w:numId w:val="2"/>
+        </w:numPr>
+        <w:rPr>
+          <w:rStyle w:val="normaltextrun"/>
+          <w:rFonts w:asciiTheme="minorHAnsi" w:hAnsiTheme="minorHAnsi" w:cstheme="minorHAnsi"/>
+          <w:color w:val="24292E"/>
+          <w:sz w:val="24"/>
+          <w:szCs w:val="24"/>
+        </w:rPr>
+      </w:pPr>
+      <w:r>
+        <w:rPr>
+          <w:rFonts w:asciiTheme="minorHAnsi" w:hAnsiTheme="minorHAnsi" w:cstheme="minorHAnsi"/>
+          <w:color w:val="24292E"/>
+          <w:sz w:val="24"/>
+          <w:szCs w:val="24"/>
+        </w:rPr>
+        <w:t>PM</w:t>
+      </w:r>
+      <w:r>
+        <w:rPr>
+          <w:rStyle w:val="pl-k"/>
+          <w:rFonts w:asciiTheme="minorHAnsi" w:hAnsiTheme="minorHAnsi" w:cstheme="minorHAnsi"/>
+          <w:color w:val="D73A49"/>
+          <w:sz w:val="24"/>
+          <w:szCs w:val="24"/>
+        </w:rPr>
+        <w:t>&gt;</w:t>
+      </w:r>
+      <w:r>
+        <w:rPr>
+          <w:rFonts w:asciiTheme="minorHAnsi" w:hAnsiTheme="minorHAnsi" w:cstheme="minorHAnsi"/>
+          <w:color w:val="24292E"/>
+          <w:sz w:val="24"/>
+          <w:szCs w:val="24"/>
+        </w:rPr>
+        <w:t xml:space="preserve"> </w:t>
+      </w:r>
+      <w:proofErr w:type="spellStart"/>
+      <w:r>
+        <w:rPr>
+          <w:rFonts w:asciiTheme="minorHAnsi" w:hAnsiTheme="minorHAnsi" w:cstheme="minorHAnsi"/>
+          <w:color w:val="24292E"/>
+          <w:sz w:val="24"/>
+          <w:szCs w:val="24"/>
+        </w:rPr>
+        <w:t>npm</w:t>
+      </w:r>
+      <w:proofErr w:type="spellEnd"/>
+      <w:r>
+        <w:rPr>
+          <w:rFonts w:asciiTheme="minorHAnsi" w:hAnsiTheme="minorHAnsi" w:cstheme="minorHAnsi"/>
+          <w:color w:val="24292E"/>
+          <w:sz w:val="24"/>
+          <w:szCs w:val="24"/>
+        </w:rPr>
+        <w:t xml:space="preserve"> install</w:t>
+      </w:r>
+    </w:p>
+    <w:p>
+      <w:pPr>
+        <w:pStyle w:val="HTMLPreformatted"/>
+        <w:numPr>
+          <w:ilvl w:val="0"/>
+          <w:numId w:val="2"/>
+        </w:numPr>
+        <w:shd w:val="clear" w:color="auto" w:fill="FFFFFF"/>
+        <w:rPr>
+          <w:rFonts w:asciiTheme="minorHAnsi" w:hAnsiTheme="minorHAnsi" w:cstheme="minorHAnsi"/>
+          <w:sz w:val="24"/>
+          <w:szCs w:val="24"/>
+        </w:rPr>
+      </w:pPr>
+      <w:r>
+        <w:rPr>
+          <w:rFonts w:asciiTheme="minorHAnsi" w:hAnsiTheme="minorHAnsi" w:cstheme="minorHAnsi"/>
+          <w:color w:val="24292E"/>
+          <w:sz w:val="24"/>
+          <w:szCs w:val="24"/>
+        </w:rPr>
+        <w:t>PM</w:t>
+      </w:r>
+      <w:r>
+        <w:rPr>
+          <w:rStyle w:val="pl-k"/>
+          <w:rFonts w:asciiTheme="minorHAnsi" w:hAnsiTheme="minorHAnsi" w:cstheme="minorHAnsi"/>
+          <w:color w:val="D73A49"/>
+          <w:sz w:val="24"/>
+          <w:szCs w:val="24"/>
+        </w:rPr>
+        <w:t>&gt;</w:t>
+      </w:r>
+      <w:r>
+        <w:rPr>
+          <w:rFonts w:asciiTheme="minorHAnsi" w:hAnsiTheme="minorHAnsi" w:cstheme="minorHAnsi"/>
+          <w:color w:val="24292E"/>
+          <w:sz w:val="24"/>
+          <w:szCs w:val="24"/>
+        </w:rPr>
+        <w:t xml:space="preserve"> </w:t>
+      </w:r>
+      <w:r>
+        <w:rPr>
+          <w:rStyle w:val="normaltextrun"/>
+          <w:rFonts w:asciiTheme="minorHAnsi" w:hAnsiTheme="minorHAnsi" w:cstheme="minorHAnsi"/>
+          <w:sz w:val="24"/>
+          <w:szCs w:val="24"/>
+        </w:rPr>
+        <w:t xml:space="preserve"> </w:t>
+      </w:r>
+      <w:r>
+        <w:rPr>
+          <w:rStyle w:val="eop"/>
+          <w:rFonts w:asciiTheme="minorHAnsi" w:hAnsiTheme="minorHAnsi" w:cstheme="minorHAnsi"/>
+          <w:sz w:val="24"/>
+          <w:szCs w:val="24"/>
+          <w:shd w:val="clear" w:color="auto" w:fill="FFFFFF"/>
+        </w:rPr>
+        <w:t> </w:t>
+      </w:r>
+      <w:proofErr w:type="spellStart"/>
+      <w:r>
+        <w:rPr>
+          <w:rFonts w:asciiTheme="minorHAnsi" w:hAnsiTheme="minorHAnsi" w:cstheme="minorHAnsi"/>
+          <w:color w:val="1D1C1D"/>
+          <w:sz w:val="24"/>
+          <w:szCs w:val="24"/>
+          <w:shd w:val="clear" w:color="auto" w:fill="F8F8F8"/>
+        </w:rPr>
+        <w:t>npm</w:t>
+      </w:r>
+      <w:proofErr w:type="spellEnd"/>
+      <w:r>
+        <w:rPr>
+          <w:rFonts w:asciiTheme="minorHAnsi" w:hAnsiTheme="minorHAnsi" w:cstheme="minorHAnsi"/>
+          <w:color w:val="1D1C1D"/>
+          <w:sz w:val="24"/>
+          <w:szCs w:val="24"/>
+          <w:shd w:val="clear" w:color="auto" w:fill="F8F8F8"/>
+        </w:rPr>
+        <w:t xml:space="preserve"> install react-bootstrap</w:t>
+      </w:r>
+    </w:p>
+    <w:p>
+      <w:pPr>
+        <w:pStyle w:val="HTMLPreformatted"/>
+        <w:numPr>
+          <w:ilvl w:val="0"/>
+          <w:numId w:val="2"/>
+        </w:numPr>
+        <w:shd w:val="clear" w:color="auto" w:fill="FFFFFF"/>
+        <w:rPr>
+          <w:rStyle w:val="eop"/>
+          <w:rFonts w:asciiTheme="minorHAnsi" w:hAnsiTheme="minorHAnsi" w:cstheme="minorHAnsi"/>
+          <w:sz w:val="24"/>
+          <w:szCs w:val="24"/>
+        </w:rPr>
+      </w:pPr>
+      <w:r>
+        <w:rPr>
+          <w:rFonts w:asciiTheme="minorHAnsi" w:hAnsiTheme="minorHAnsi" w:cstheme="minorHAnsi"/>
+          <w:color w:val="24292E"/>
+          <w:sz w:val="24"/>
+          <w:szCs w:val="24"/>
+        </w:rPr>
+        <w:t>PM</w:t>
+      </w:r>
+      <w:proofErr w:type="gramStart"/>
+      <w:r>
+        <w:rPr>
+          <w:rStyle w:val="pl-k"/>
+          <w:rFonts w:asciiTheme="minorHAnsi" w:hAnsiTheme="minorHAnsi" w:cstheme="minorHAnsi"/>
+          <w:color w:val="D73A49"/>
+          <w:sz w:val="24"/>
+          <w:szCs w:val="24"/>
+        </w:rPr>
+        <w:t>&gt;</w:t>
+      </w:r>
+      <w:r>
+        <w:rPr>
+          <w:rStyle w:val="pl-k"/>
+          <w:rFonts w:asciiTheme="minorHAnsi" w:hAnsiTheme="minorHAnsi" w:cstheme="minorHAnsi"/>
+          <w:color w:val="D73A49"/>
+          <w:sz w:val="24"/>
+          <w:szCs w:val="24"/>
+        </w:rPr>
+        <w:t xml:space="preserve">  </w:t>
+      </w:r>
+      <w:proofErr w:type="spellStart"/>
+      <w:r>
+        <w:rPr>
+          <w:rStyle w:val="normaltextrun"/>
+          <w:rFonts w:asciiTheme="minorHAnsi" w:hAnsiTheme="minorHAnsi" w:cstheme="minorHAnsi"/>
+          <w:sz w:val="24"/>
+          <w:szCs w:val="24"/>
+        </w:rPr>
+        <w:t>npm</w:t>
+      </w:r>
+      <w:proofErr w:type="spellEnd"/>
+      <w:proofErr w:type="gramEnd"/>
+      <w:r>
+        <w:rPr>
+          <w:rStyle w:val="normaltextrun"/>
+          <w:rFonts w:asciiTheme="minorHAnsi" w:hAnsiTheme="minorHAnsi" w:cstheme="minorHAnsi"/>
+          <w:sz w:val="24"/>
+          <w:szCs w:val="24"/>
+        </w:rPr>
+        <w:t xml:space="preserve"> install --save </w:t>
+      </w:r>
+      <w:proofErr w:type="spellStart"/>
+      <w:r>
+        <w:rPr>
+          <w:rStyle w:val="normaltextrun"/>
+          <w:rFonts w:asciiTheme="minorHAnsi" w:hAnsiTheme="minorHAnsi" w:cstheme="minorHAnsi"/>
+          <w:sz w:val="24"/>
+          <w:szCs w:val="24"/>
+        </w:rPr>
+        <w:t>axios</w:t>
+      </w:r>
+      <w:proofErr w:type="spellEnd"/>
+      <w:r>
+        <w:rPr>
+          <w:rStyle w:val="eop"/>
+          <w:rFonts w:asciiTheme="minorHAnsi" w:hAnsiTheme="minorHAnsi" w:cstheme="minorHAnsi"/>
+          <w:sz w:val="24"/>
+          <w:szCs w:val="24"/>
+          <w:shd w:val="clear" w:color="auto" w:fill="FFFFFF"/>
+        </w:rPr>
+        <w:t> </w:t>
+      </w:r>
+    </w:p>
+    <w:p>
+      <w:pPr>
+        <w:pStyle w:val="HTMLPreformatted"/>
+        <w:shd w:val="clear" w:color="auto" w:fill="FFFFFF"/>
+        <w:ind w:left="720"/>
+        <w:rPr>
+          <w:rStyle w:val="eop"/>
+          <w:rFonts w:asciiTheme="minorHAnsi" w:hAnsiTheme="minorHAnsi" w:cstheme="minorHAnsi"/>
+          <w:sz w:val="24"/>
+          <w:szCs w:val="24"/>
+        </w:rPr>
+      </w:pPr>
+    </w:p>
+    <w:p>
+      <w:pPr>
+        <w:pStyle w:val="HTMLPreformatted"/>
+        <w:shd w:val="clear" w:color="auto" w:fill="FFFFFF"/>
+        <w:rPr>
+          <w:rFonts w:asciiTheme="minorHAnsi" w:hAnsiTheme="minorHAnsi" w:cstheme="minorHAnsi"/>
+          <w:sz w:val="24"/>
+          <w:szCs w:val="24"/>
+        </w:rPr>
+      </w:pPr>
+      <w:r>
+        <w:rPr>
+          <w:rFonts w:asciiTheme="minorHAnsi" w:hAnsiTheme="minorHAnsi" w:cstheme="minorHAnsi"/>
+          <w:sz w:val="24"/>
+          <w:szCs w:val="24"/>
+        </w:rPr>
+        <w:t>(Check anything for redux)</w:t>
+      </w:r>
+    </w:p>
+    <w:p>
+      <w:pPr>
+        <w:pStyle w:val="HTMLPreformatted"/>
+        <w:shd w:val="clear" w:color="auto" w:fill="FFFFFF"/>
+        <w:rPr>
+          <w:rFonts w:asciiTheme="minorHAnsi" w:hAnsiTheme="minorHAnsi" w:cstheme="minorHAnsi"/>
+          <w:sz w:val="24"/>
+          <w:szCs w:val="24"/>
+        </w:rPr>
+      </w:pPr>
+    </w:p>
+    <w:p>
+      <w:pPr>
+        <w:pStyle w:val="HTMLPreformatted"/>
+        <w:shd w:val="clear" w:color="auto" w:fill="FFFFFF"/>
+        <w:rPr>
+          <w:rFonts w:asciiTheme="minorHAnsi" w:hAnsiTheme="minorHAnsi" w:cstheme="minorHAnsi"/>
+          <w:color w:val="24292E"/>
+          <w:sz w:val="24"/>
+          <w:szCs w:val="24"/>
+          <w:shd w:val="clear" w:color="auto" w:fill="FFFFFF"/>
+        </w:rPr>
+      </w:pPr>
+      <w:r>
+        <w:rPr>
+          <w:rFonts w:asciiTheme="minorHAnsi" w:hAnsiTheme="minorHAnsi" w:cstheme="minorHAnsi"/>
+          <w:color w:val="24292E"/>
+          <w:sz w:val="24"/>
+          <w:szCs w:val="24"/>
+          <w:shd w:val="clear" w:color="auto" w:fill="FFFFFF"/>
+        </w:rPr>
+        <w:t>To establish a database</w:t>
+      </w:r>
+      <w:r>
+        <w:rPr>
+          <w:rFonts w:asciiTheme="minorHAnsi" w:hAnsiTheme="minorHAnsi" w:cstheme="minorHAnsi"/>
+          <w:color w:val="24292E"/>
+          <w:sz w:val="24"/>
+          <w:szCs w:val="24"/>
+          <w:shd w:val="clear" w:color="auto" w:fill="FFFFFF"/>
+        </w:rPr>
+        <w:t xml:space="preserve"> connection</w:t>
+      </w:r>
+      <w:r>
+        <w:rPr>
+          <w:rFonts w:asciiTheme="minorHAnsi" w:hAnsiTheme="minorHAnsi" w:cstheme="minorHAnsi"/>
+          <w:color w:val="24292E"/>
+          <w:sz w:val="24"/>
+          <w:szCs w:val="24"/>
+          <w:shd w:val="clear" w:color="auto" w:fill="FFFFFF"/>
+        </w:rPr>
+        <w:t xml:space="preserve"> (within MariaDB) with </w:t>
+      </w:r>
+      <w:r>
+        <w:rPr>
+          <w:rFonts w:asciiTheme="minorHAnsi" w:hAnsiTheme="minorHAnsi" w:cstheme="minorHAnsi"/>
+          <w:color w:val="24292E"/>
+          <w:sz w:val="24"/>
+          <w:szCs w:val="24"/>
+          <w:shd w:val="clear" w:color="auto" w:fill="FFFFFF"/>
+        </w:rPr>
+        <w:t xml:space="preserve">a dummy </w:t>
+      </w:r>
+      <w:r>
+        <w:rPr>
+          <w:rFonts w:asciiTheme="minorHAnsi" w:hAnsiTheme="minorHAnsi" w:cstheme="minorHAnsi"/>
+          <w:color w:val="24292E"/>
+          <w:sz w:val="24"/>
+          <w:szCs w:val="24"/>
+          <w:shd w:val="clear" w:color="auto" w:fill="FFFFFF"/>
+        </w:rPr>
+        <w:t>test</w:t>
+      </w:r>
+      <w:r>
+        <w:rPr>
+          <w:rFonts w:asciiTheme="minorHAnsi" w:hAnsiTheme="minorHAnsi" w:cstheme="minorHAnsi"/>
+          <w:color w:val="24292E"/>
+          <w:sz w:val="24"/>
+          <w:szCs w:val="24"/>
+          <w:shd w:val="clear" w:color="auto" w:fill="FFFFFF"/>
+        </w:rPr>
+        <w:t xml:space="preserve"> data:</w:t>
+      </w:r>
+      <w:r>
+        <w:rPr>
+          <w:rFonts w:asciiTheme="minorHAnsi" w:hAnsiTheme="minorHAnsi" w:cstheme="minorHAnsi"/>
+          <w:color w:val="24292E"/>
+          <w:sz w:val="24"/>
+          <w:szCs w:val="24"/>
+          <w:shd w:val="clear" w:color="auto" w:fill="FFFFFF"/>
+        </w:rPr>
+        <w:t xml:space="preserve"> </w:t>
+      </w:r>
+    </w:p>
+    <w:p>
+      <w:pPr>
+        <w:numPr>
+          <w:ilvl w:val="0"/>
+          <w:numId w:val="1"/>
+        </w:numPr>
+        <w:shd w:val="clear" w:color="auto" w:fill="FFFFFF"/>
+        <w:spacing w:before="60" w:after="100" w:afterAutospacing="1" w:line="240" w:lineRule="auto"/>
+        <w:rPr>
+          <w:rFonts w:cstheme="minorHAnsi"/>
+          <w:color w:val="24292E"/>
+          <w:sz w:val="24"/>
+          <w:szCs w:val="24"/>
+          <w:shd w:val="clear" w:color="auto" w:fill="FFFFFF"/>
+        </w:rPr>
+      </w:pPr>
+      <w:r>
+        <w:rPr>
+          <w:rFonts w:cstheme="minorHAnsi"/>
+          <w:color w:val="24292E"/>
+          <w:sz w:val="24"/>
+          <w:szCs w:val="24"/>
+          <w:shd w:val="clear" w:color="auto" w:fill="FFFFFF"/>
+        </w:rPr>
+        <w:t xml:space="preserve">In XAMPP, Click on </w:t>
+      </w:r>
+      <w:r>
+        <w:rPr>
+          <w:rFonts w:cstheme="minorHAnsi"/>
+          <w:color w:val="24292E"/>
+          <w:sz w:val="24"/>
+          <w:szCs w:val="24"/>
+          <w:shd w:val="clear" w:color="auto" w:fill="FFFFFF"/>
+        </w:rPr>
+        <w:t xml:space="preserve">MYSQL </w:t>
+      </w:r>
+      <w:r>
+        <w:rPr>
+          <w:rFonts w:eastAsia="Times New Roman" w:cstheme="minorHAnsi"/>
+          <w:color w:val="24292E"/>
+          <w:sz w:val="24"/>
+          <w:szCs w:val="24"/>
+          <w:lang w:eastAsia="en-CA"/>
+        </w:rPr>
+        <w:t xml:space="preserve">and </w:t>
+      </w:r>
+      <w:r>
+        <w:rPr>
+          <w:rFonts w:eastAsia="Times New Roman" w:cstheme="minorHAnsi"/>
+          <w:color w:val="24292E"/>
+          <w:sz w:val="24"/>
+          <w:szCs w:val="24"/>
+          <w:lang w:eastAsia="en-CA"/>
+        </w:rPr>
+        <w:t xml:space="preserve">Apache Start buttons </w:t>
+      </w:r>
+      <w:r>
+        <w:rPr>
+          <w:rFonts w:eastAsia="Times New Roman" w:cstheme="minorHAnsi"/>
+          <w:color w:val="24292E"/>
+          <w:sz w:val="24"/>
+          <w:szCs w:val="24"/>
+          <w:lang w:eastAsia="en-CA"/>
+        </w:rPr>
+        <w:t>to start the server</w:t>
+      </w:r>
+      <w:r>
+        <w:rPr>
+          <w:rFonts w:eastAsia="Times New Roman" w:cstheme="minorHAnsi"/>
+          <w:color w:val="24292E"/>
+          <w:sz w:val="24"/>
+          <w:szCs w:val="24"/>
+          <w:lang w:eastAsia="en-CA"/>
+        </w:rPr>
+        <w:t>.</w:t>
+      </w:r>
+    </w:p>
+    <w:p>
+      <w:pPr>
+        <w:shd w:val="clear" w:color="auto" w:fill="FFFFFF"/>
+        <w:spacing w:before="60" w:after="100" w:afterAutospacing="1" w:line="240" w:lineRule="auto"/>
+        <w:rPr>
+          <w:rFonts w:cstheme="minorHAnsi"/>
+          <w:color w:val="24292E"/>
+          <w:sz w:val="24"/>
+          <w:szCs w:val="24"/>
+          <w:shd w:val="clear" w:color="auto" w:fill="FFFFFF"/>
+        </w:rPr>
+      </w:pPr>
+      <w:r>
+        <w:rPr>
+          <w:rFonts w:cstheme="minorHAnsi"/>
+          <w:noProof/>
+          <w:sz w:val="24"/>
+          <w:szCs w:val="24"/>
+        </w:rPr>
+        <w:drawing>
+          <wp:inline distT="0" distB="0" distL="0" distR="0" wp14:anchorId="436944D8" wp14:editId="585B63C0">
+            <wp:extent cx="5943600" cy="3883660"/>
+            <wp:effectExtent l="0" t="0" r="0" b="2540"/>
+            <wp:docPr id="37" name="Picture 37"/>
+            <wp:cNvGraphicFramePr>
+              <a:graphicFrameLocks xmlns:a="http://schemas.openxmlformats.org/drawingml/2006/main" noChangeAspect="1"/>
+            </wp:cNvGraphicFramePr>
+            <a:graphic xmlns:a="http://schemas.openxmlformats.org/drawingml/2006/main">
+              <a:graphicData uri="http://schemas.openxmlformats.org/drawingml/2006/picture">
+                <pic:pic xmlns:pic="http://schemas.openxmlformats.org/drawingml/2006/picture">
+                  <pic:nvPicPr>
+                    <pic:cNvPr id="1" name=""/>
+                    <pic:cNvPicPr/>
+                  </pic:nvPicPr>
+                  <pic:blipFill>
+                    <a:blip r:embed="rId26"/>
+                    <a:stretch>
+                      <a:fillRect/>
+                    </a:stretch>
+                  </pic:blipFill>
+                  <pic:spPr>
+                    <a:xfrm>
+                      <a:off x="0" y="0"/>
+                      <a:ext cx="5943600" cy="3883660"/>
+                    </a:xfrm>
+                    <a:prstGeom prst="rect">
+                      <a:avLst/>
+                    </a:prstGeom>
+                  </pic:spPr>
+                </pic:pic>
+              </a:graphicData>
+            </a:graphic>
+          </wp:inline>
+        </w:drawing>
+      </w:r>
+    </w:p>
+    <w:p>
+      <w:pPr>
+        <w:shd w:val="clear" w:color="auto" w:fill="FFFFFF"/>
+        <w:spacing w:before="60" w:after="100" w:afterAutospacing="1" w:line="240" w:lineRule="auto"/>
+        <w:ind w:left="360"/>
+        <w:rPr>
+          <w:rFonts w:cstheme="minorHAnsi"/>
+          <w:color w:val="24292E"/>
+          <w:sz w:val="24"/>
+          <w:szCs w:val="24"/>
+          <w:shd w:val="clear" w:color="auto" w:fill="FFFFFF"/>
+        </w:rPr>
+      </w:pPr>
+    </w:p>
+    <w:p>
+      <w:pPr>
+        <w:numPr>
+          <w:ilvl w:val="0"/>
+          <w:numId w:val="1"/>
+        </w:numPr>
+        <w:shd w:val="clear" w:color="auto" w:fill="FFFFFF"/>
+        <w:spacing w:before="60" w:after="100" w:afterAutospacing="1" w:line="240" w:lineRule="auto"/>
+        <w:rPr>
+          <w:rFonts w:cstheme="minorHAnsi"/>
+          <w:color w:val="24292E"/>
+          <w:sz w:val="24"/>
+          <w:szCs w:val="24"/>
+          <w:shd w:val="clear" w:color="auto" w:fill="FFFFFF"/>
+        </w:rPr>
+      </w:pPr>
+      <w:r>
+        <w:rPr>
+          <w:rFonts w:eastAsia="Times New Roman" w:cstheme="minorHAnsi"/>
+          <w:color w:val="24292E"/>
+          <w:sz w:val="24"/>
+          <w:szCs w:val="24"/>
+          <w:lang w:eastAsia="en-CA"/>
+        </w:rPr>
+        <w:t>Click on Admin in MySQL as shown below</w:t>
+      </w:r>
+      <w:r>
+        <w:rPr>
+          <w:rFonts w:eastAsia="Times New Roman" w:cstheme="minorHAnsi"/>
+          <w:color w:val="24292E"/>
+          <w:sz w:val="24"/>
+          <w:szCs w:val="24"/>
+          <w:lang w:eastAsia="en-CA"/>
+        </w:rPr>
+        <w:t xml:space="preserve"> to redirect you to phpMyAdmin</w:t>
+      </w:r>
+    </w:p>
+    <w:p>
+      <w:pPr>
+        <w:shd w:val="clear" w:color="auto" w:fill="FFFFFF"/>
+        <w:spacing w:before="60" w:after="100" w:afterAutospacing="1" w:line="240" w:lineRule="auto"/>
+        <w:ind w:left="720"/>
+        <w:rPr>
+          <w:rFonts w:cstheme="minorHAnsi"/>
+          <w:color w:val="24292E"/>
+          <w:sz w:val="24"/>
+          <w:szCs w:val="24"/>
+          <w:shd w:val="clear" w:color="auto" w:fill="FFFFFF"/>
+        </w:rPr>
+      </w:pPr>
+      <w:r>
+        <w:rPr>
+          <w:rFonts w:cstheme="minorHAnsi"/>
+          <w:noProof/>
+          <w:sz w:val="24"/>
+          <w:szCs w:val="24"/>
+        </w:rPr>
+        <w:drawing>
+          <wp:inline distT="0" distB="0" distL="0" distR="0" wp14:anchorId="51341717" wp14:editId="790F0472">
+            <wp:extent cx="5376709" cy="3360420"/>
+            <wp:effectExtent l="0" t="0" r="0" b="0"/>
+            <wp:docPr id="11" name="Picture 11"/>
+            <wp:cNvGraphicFramePr>
+              <a:graphicFrameLocks xmlns:a="http://schemas.openxmlformats.org/drawingml/2006/main" noChangeAspect="1"/>
+            </wp:cNvGraphicFramePr>
+            <a:graphic xmlns:a="http://schemas.openxmlformats.org/drawingml/2006/main">
+              <a:graphicData uri="http://schemas.openxmlformats.org/drawingml/2006/picture">
+                <pic:pic xmlns:pic="http://schemas.openxmlformats.org/drawingml/2006/picture">
+                  <pic:nvPicPr>
+                    <pic:cNvPr id="1" name=""/>
+                    <pic:cNvPicPr/>
+                  </pic:nvPicPr>
+                  <pic:blipFill>
+                    <a:blip r:embed="rId27"/>
+                    <a:stretch>
+                      <a:fillRect/>
+                    </a:stretch>
+                  </pic:blipFill>
+                  <pic:spPr>
+                    <a:xfrm>
+                      <a:off x="0" y="0"/>
+                      <a:ext cx="5376709" cy="3360420"/>
+                    </a:xfrm>
+                    <a:prstGeom prst="rect">
+                      <a:avLst/>
+                    </a:prstGeom>
+                  </pic:spPr>
+                </pic:pic>
+              </a:graphicData>
+            </a:graphic>
+          </wp:inline>
+        </w:drawing>
+      </w:r>
+    </w:p>
+    <w:p>
+      <w:pPr>
+        <w:shd w:val="clear" w:color="auto" w:fill="FFFFFF"/>
+        <w:spacing w:before="60" w:after="100" w:afterAutospacing="1" w:line="240" w:lineRule="auto"/>
+        <w:ind w:left="720"/>
+        <w:rPr>
+          <w:rFonts w:cstheme="minorHAnsi"/>
+          <w:color w:val="24292E"/>
+          <w:sz w:val="24"/>
+          <w:szCs w:val="24"/>
+          <w:shd w:val="clear" w:color="auto" w:fill="FFFFFF"/>
+        </w:rPr>
+      </w:pPr>
+    </w:p>
+    <w:p>
+      <w:pPr>
+        <w:numPr>
+          <w:ilvl w:val="0"/>
+          <w:numId w:val="1"/>
+        </w:numPr>
+        <w:shd w:val="clear" w:color="auto" w:fill="FFFFFF"/>
+        <w:spacing w:before="60" w:after="100" w:afterAutospacing="1" w:line="240" w:lineRule="auto"/>
+        <w:rPr>
+          <w:rFonts w:cstheme="minorHAnsi"/>
+          <w:color w:val="24292E"/>
+          <w:sz w:val="24"/>
+          <w:szCs w:val="24"/>
+          <w:shd w:val="clear" w:color="auto" w:fill="FFFFFF"/>
+        </w:rPr>
+      </w:pPr>
+      <w:r>
+        <w:rPr>
+          <w:rFonts w:cstheme="minorHAnsi"/>
+          <w:color w:val="24292E"/>
+          <w:sz w:val="24"/>
+          <w:szCs w:val="24"/>
+        </w:rPr>
+        <w:t xml:space="preserve">Click New button on left hand </w:t>
+      </w:r>
+      <w:proofErr w:type="gramStart"/>
+      <w:r>
+        <w:rPr>
+          <w:rFonts w:cstheme="minorHAnsi"/>
+          <w:color w:val="24292E"/>
+          <w:sz w:val="24"/>
+          <w:szCs w:val="24"/>
+        </w:rPr>
+        <w:t>side ,and</w:t>
+      </w:r>
+      <w:proofErr w:type="gramEnd"/>
+      <w:r>
+        <w:rPr>
+          <w:rFonts w:cstheme="minorHAnsi"/>
+          <w:color w:val="24292E"/>
+          <w:sz w:val="24"/>
+          <w:szCs w:val="24"/>
+        </w:rPr>
+        <w:t xml:space="preserve"> select Import tab which will allow you to import the file into current server</w:t>
+      </w:r>
+    </w:p>
+    <w:p>
+      <w:pPr>
+        <w:pStyle w:val="HTMLPreformatted"/>
+        <w:shd w:val="clear" w:color="auto" w:fill="FFFFFF"/>
+        <w:rPr>
+          <w:rFonts w:asciiTheme="minorHAnsi" w:hAnsiTheme="minorHAnsi" w:cstheme="minorHAnsi"/>
+          <w:color w:val="24292E"/>
+          <w:sz w:val="24"/>
+          <w:szCs w:val="24"/>
+        </w:rPr>
+      </w:pPr>
+    </w:p>
+    <w:p>
+      <w:pPr>
+        <w:pStyle w:val="HTMLPreformatted"/>
+        <w:shd w:val="clear" w:color="auto" w:fill="FFFFFF"/>
+        <w:rPr>
+          <w:rFonts w:asciiTheme="minorHAnsi" w:hAnsiTheme="minorHAnsi" w:cstheme="minorHAnsi"/>
+          <w:color w:val="24292E"/>
+          <w:sz w:val="24"/>
+          <w:szCs w:val="24"/>
+        </w:rPr>
+      </w:pPr>
+      <w:r>
+        <w:rPr>
+          <w:rFonts w:asciiTheme="minorHAnsi" w:hAnsiTheme="minorHAnsi" w:cstheme="minorHAnsi"/>
+          <w:color w:val="24292E"/>
+          <w:sz w:val="24"/>
+          <w:szCs w:val="24"/>
+        </w:rPr>
+        <w:t xml:space="preserve">Select Choose </w:t>
+      </w:r>
+      <w:proofErr w:type="gramStart"/>
+      <w:r>
+        <w:rPr>
+          <w:rFonts w:asciiTheme="minorHAnsi" w:hAnsiTheme="minorHAnsi" w:cstheme="minorHAnsi"/>
+          <w:color w:val="24292E"/>
+          <w:sz w:val="24"/>
+          <w:szCs w:val="24"/>
+        </w:rPr>
+        <w:t>file</w:t>
+      </w:r>
+      <w:r>
+        <w:rPr>
+          <w:rFonts w:asciiTheme="minorHAnsi" w:hAnsiTheme="minorHAnsi" w:cstheme="minorHAnsi"/>
+          <w:color w:val="24292E"/>
+          <w:sz w:val="24"/>
+          <w:szCs w:val="24"/>
+        </w:rPr>
+        <w:t>:Go</w:t>
+      </w:r>
+      <w:proofErr w:type="gramEnd"/>
+      <w:r>
+        <w:rPr>
+          <w:rFonts w:asciiTheme="minorHAnsi" w:hAnsiTheme="minorHAnsi" w:cstheme="minorHAnsi"/>
+          <w:color w:val="24292E"/>
+          <w:sz w:val="24"/>
+          <w:szCs w:val="24"/>
+        </w:rPr>
+        <w:t xml:space="preserve"> to the project folder </w:t>
+      </w:r>
+      <w:r>
+        <w:rPr>
+          <w:rFonts w:asciiTheme="minorHAnsi" w:hAnsiTheme="minorHAnsi" w:cstheme="minorHAnsi"/>
+          <w:color w:val="24292E"/>
+          <w:sz w:val="24"/>
+          <w:szCs w:val="24"/>
+        </w:rPr>
+        <w:t>capstone-project-a-to-z</w:t>
+      </w:r>
+      <w:r>
+        <w:rPr>
+          <w:rFonts w:asciiTheme="minorHAnsi" w:hAnsiTheme="minorHAnsi" w:cstheme="minorHAnsi"/>
+          <w:color w:val="24292E"/>
+          <w:sz w:val="24"/>
+          <w:szCs w:val="24"/>
+        </w:rPr>
+        <w:t xml:space="preserve"> &gt; Data &gt; </w:t>
+      </w:r>
+      <w:proofErr w:type="spellStart"/>
+      <w:r>
+        <w:rPr>
+          <w:rFonts w:asciiTheme="minorHAnsi" w:hAnsiTheme="minorHAnsi" w:cstheme="minorHAnsi"/>
+          <w:color w:val="24292E"/>
+          <w:sz w:val="24"/>
+          <w:szCs w:val="24"/>
+        </w:rPr>
+        <w:t>SeedData</w:t>
+      </w:r>
+      <w:proofErr w:type="spellEnd"/>
+      <w:r>
+        <w:rPr>
+          <w:rFonts w:asciiTheme="minorHAnsi" w:hAnsiTheme="minorHAnsi" w:cstheme="minorHAnsi"/>
+          <w:color w:val="24292E"/>
+          <w:sz w:val="24"/>
+          <w:szCs w:val="24"/>
+        </w:rPr>
+        <w:t xml:space="preserve"> &gt; </w:t>
+      </w:r>
+      <w:proofErr w:type="spellStart"/>
+      <w:r>
+        <w:rPr>
+          <w:rFonts w:asciiTheme="minorHAnsi" w:hAnsiTheme="minorHAnsi" w:cstheme="minorHAnsi"/>
+          <w:color w:val="24292E"/>
+          <w:sz w:val="24"/>
+          <w:szCs w:val="24"/>
+        </w:rPr>
+        <w:t>azlearndb.sql</w:t>
+      </w:r>
+      <w:proofErr w:type="spellEnd"/>
+      <w:r>
+        <w:rPr>
+          <w:rFonts w:asciiTheme="minorHAnsi" w:hAnsiTheme="minorHAnsi" w:cstheme="minorHAnsi"/>
+          <w:color w:val="24292E"/>
+          <w:sz w:val="24"/>
+          <w:szCs w:val="24"/>
+        </w:rPr>
+        <w:t xml:space="preserve"> &gt; Open &gt; Select Go</w:t>
+      </w:r>
+    </w:p>
+    <w:p>
+      <w:pPr>
+        <w:pStyle w:val="HTMLPreformatted"/>
+        <w:shd w:val="clear" w:color="auto" w:fill="FFFFFF"/>
+        <w:tabs>
+          <w:tab w:val="left" w:pos="4164"/>
+          <w:tab w:val="center" w:pos="5040"/>
+        </w:tabs>
+        <w:ind w:left="720"/>
+        <w:rPr>
+          <w:rFonts w:asciiTheme="minorHAnsi" w:hAnsiTheme="minorHAnsi" w:cstheme="minorHAnsi"/>
+          <w:color w:val="24292E"/>
+          <w:sz w:val="24"/>
+          <w:szCs w:val="24"/>
+        </w:rPr>
+      </w:pPr>
+    </w:p>
+    <w:p>
+      <w:pPr>
+        <w:pStyle w:val="HTMLPreformatted"/>
+        <w:shd w:val="clear" w:color="auto" w:fill="FFFFFF"/>
+        <w:ind w:left="720"/>
+        <w:jc w:val="center"/>
+        <w:rPr>
+          <w:rFonts w:asciiTheme="minorHAnsi" w:hAnsiTheme="minorHAnsi" w:cstheme="minorHAnsi"/>
+          <w:color w:val="24292E"/>
+          <w:sz w:val="24"/>
+          <w:szCs w:val="24"/>
+        </w:rPr>
+      </w:pPr>
+    </w:p>
+    <w:p>
+      <w:pPr>
+        <w:pStyle w:val="HTMLPreformatted"/>
+        <w:shd w:val="clear" w:color="auto" w:fill="FFFFFF"/>
+        <w:ind w:left="720"/>
+        <w:rPr>
+          <w:rFonts w:asciiTheme="minorHAnsi" w:hAnsiTheme="minorHAnsi" w:cstheme="minorHAnsi"/>
+          <w:color w:val="24292E"/>
+          <w:sz w:val="24"/>
+          <w:szCs w:val="24"/>
+        </w:rPr>
+      </w:pPr>
+    </w:p>
+    <w:p>
+      <w:pPr>
+        <w:pStyle w:val="HTMLPreformatted"/>
+        <w:shd w:val="clear" w:color="auto" w:fill="FFFFFF"/>
+        <w:rPr>
+          <w:rFonts w:asciiTheme="minorHAnsi" w:hAnsiTheme="minorHAnsi" w:cstheme="minorHAnsi"/>
+          <w:color w:val="24292E"/>
+          <w:sz w:val="24"/>
+          <w:szCs w:val="24"/>
+        </w:rPr>
+      </w:pPr>
+      <w:r>
+        <w:rPr>
+          <w:rFonts w:asciiTheme="minorHAnsi" w:hAnsiTheme="minorHAnsi" w:cstheme="minorHAnsi"/>
+          <w:noProof/>
+          <w:sz w:val="24"/>
+          <w:szCs w:val="24"/>
+        </w:rPr>
+        <w:lastRenderedPageBreak/>
+        <w:drawing>
+          <wp:inline distT="0" distB="0" distL="0" distR="0" wp14:anchorId="57CC76D2" wp14:editId="70E49433">
+            <wp:extent cx="5943600" cy="2574925"/>
+            <wp:effectExtent l="0" t="0" r="0" b="0"/>
+            <wp:docPr id="34" name="Picture 34"/>
+            <wp:cNvGraphicFramePr>
+              <a:graphicFrameLocks xmlns:a="http://schemas.openxmlformats.org/drawingml/2006/main" noChangeAspect="1"/>
+            </wp:cNvGraphicFramePr>
+            <a:graphic xmlns:a="http://schemas.openxmlformats.org/drawingml/2006/main">
+              <a:graphicData uri="http://schemas.openxmlformats.org/drawingml/2006/picture">
+                <pic:pic xmlns:pic="http://schemas.openxmlformats.org/drawingml/2006/picture">
+                  <pic:nvPicPr>
+                    <pic:cNvPr id="1" name=""/>
+                    <pic:cNvPicPr/>
+                  </pic:nvPicPr>
+                  <pic:blipFill>
+                    <a:blip r:embed="rId28"/>
+                    <a:stretch>
+                      <a:fillRect/>
+                    </a:stretch>
+                  </pic:blipFill>
+                  <pic:spPr>
+                    <a:xfrm>
+                      <a:off x="0" y="0"/>
+                      <a:ext cx="5943600" cy="2574925"/>
+                    </a:xfrm>
+                    <a:prstGeom prst="rect">
+                      <a:avLst/>
+                    </a:prstGeom>
+                  </pic:spPr>
+                </pic:pic>
+              </a:graphicData>
+            </a:graphic>
+          </wp:inline>
+        </w:drawing>
+      </w:r>
+    </w:p>
+    <w:p>
+      <w:pPr>
+        <w:pStyle w:val="HTMLPreformatted"/>
+        <w:shd w:val="clear" w:color="auto" w:fill="FFFFFF"/>
+        <w:rPr>
+          <w:rFonts w:asciiTheme="minorHAnsi" w:hAnsiTheme="minorHAnsi" w:cstheme="minorHAnsi"/>
+          <w:color w:val="24292E"/>
+          <w:sz w:val="24"/>
+          <w:szCs w:val="24"/>
+        </w:rPr>
+      </w:pPr>
+    </w:p>
+    <w:p>
+      <w:pPr>
+        <w:shd w:val="clear" w:color="auto" w:fill="FFFFFF"/>
+        <w:spacing w:before="360" w:after="240" w:line="240" w:lineRule="auto"/>
+        <w:ind w:left="360"/>
+        <w:outlineLvl w:val="1"/>
+        <w:rPr>
+          <w:rFonts w:eastAsia="Times New Roman" w:cstheme="minorHAnsi"/>
+          <w:b/>
+          <w:bCs/>
+          <w:color w:val="24292E"/>
+          <w:sz w:val="24"/>
+          <w:szCs w:val="24"/>
+          <w:lang w:eastAsia="en-CA"/>
+        </w:rPr>
+      </w:pPr>
+      <w:r>
+        <w:rPr>
+          <w:rFonts w:cstheme="minorHAnsi"/>
+          <w:noProof/>
+          <w:sz w:val="24"/>
+          <w:szCs w:val="24"/>
+        </w:rPr>
+        <w:drawing>
+          <wp:inline distT="0" distB="0" distL="0" distR="0" wp14:anchorId="5FDDE263" wp14:editId="138F20E7">
+            <wp:extent cx="6103620" cy="2318385"/>
+            <wp:effectExtent l="0" t="0" r="0" b="5715"/>
+            <wp:docPr id="33" name="Picture 33"/>
+            <wp:cNvGraphicFramePr>
+              <a:graphicFrameLocks xmlns:a="http://schemas.openxmlformats.org/drawingml/2006/main" noChangeAspect="1"/>
+            </wp:cNvGraphicFramePr>
+            <a:graphic xmlns:a="http://schemas.openxmlformats.org/drawingml/2006/main">
+              <a:graphicData uri="http://schemas.openxmlformats.org/drawingml/2006/picture">
+                <pic:pic xmlns:pic="http://schemas.openxmlformats.org/drawingml/2006/picture">
+                  <pic:nvPicPr>
+                    <pic:cNvPr id="1" name=""/>
+                    <pic:cNvPicPr/>
+                  </pic:nvPicPr>
+                  <pic:blipFill>
+                    <a:blip r:embed="rId29"/>
+                    <a:stretch>
+                      <a:fillRect/>
+                    </a:stretch>
+                  </pic:blipFill>
+                  <pic:spPr>
+                    <a:xfrm>
+                      <a:off x="0" y="0"/>
+                      <a:ext cx="6103620" cy="2318385"/>
+                    </a:xfrm>
+                    <a:prstGeom prst="rect">
+                      <a:avLst/>
+                    </a:prstGeom>
+                  </pic:spPr>
+                </pic:pic>
+              </a:graphicData>
+            </a:graphic>
+          </wp:inline>
+        </w:drawing>
+      </w:r>
+    </w:p>
+    <w:p>
+      <w:pPr>
+        <w:pStyle w:val="NormalWeb"/>
+        <w:shd w:val="clear" w:color="auto" w:fill="FFFFFF"/>
+        <w:spacing w:before="0" w:beforeAutospacing="0" w:after="0" w:afterAutospacing="0"/>
+        <w:rPr>
+          <w:rFonts w:asciiTheme="minorHAnsi" w:hAnsiTheme="minorHAnsi" w:cstheme="minorHAnsi"/>
+          <w:color w:val="24292E"/>
+        </w:rPr>
+      </w:pPr>
+      <w:r>
+        <w:rPr>
+          <w:rFonts w:asciiTheme="minorHAnsi" w:hAnsiTheme="minorHAnsi" w:cstheme="minorHAnsi"/>
+          <w:color w:val="24292E"/>
+        </w:rPr>
+        <w:t xml:space="preserve">To establish a database (within MariaDB) with pre-populated </w:t>
+      </w:r>
+      <w:r>
+        <w:rPr>
+          <w:rFonts w:asciiTheme="minorHAnsi" w:hAnsiTheme="minorHAnsi" w:cstheme="minorHAnsi"/>
+          <w:color w:val="24292E"/>
+        </w:rPr>
+        <w:t>test data</w:t>
+      </w:r>
+      <w:r>
+        <w:rPr>
+          <w:rFonts w:asciiTheme="minorHAnsi" w:hAnsiTheme="minorHAnsi" w:cstheme="minorHAnsi"/>
+          <w:color w:val="24292E"/>
+        </w:rPr>
+        <w:t xml:space="preserve"> requires the execution of Code First Migrations. Run these commands to initiate migration within the </w:t>
+      </w:r>
+      <w:proofErr w:type="spellStart"/>
+      <w:r>
+        <w:rPr>
+          <w:rStyle w:val="HTMLCode"/>
+          <w:rFonts w:asciiTheme="minorHAnsi" w:hAnsiTheme="minorHAnsi" w:cstheme="minorHAnsi"/>
+          <w:color w:val="24292E"/>
+          <w:sz w:val="24"/>
+          <w:szCs w:val="24"/>
+        </w:rPr>
+        <w:t>Program.cs</w:t>
+      </w:r>
+      <w:proofErr w:type="spellEnd"/>
+      <w:r>
+        <w:rPr>
+          <w:rFonts w:asciiTheme="minorHAnsi" w:hAnsiTheme="minorHAnsi" w:cstheme="minorHAnsi"/>
+          <w:color w:val="24292E"/>
+        </w:rPr>
+        <w:t> file directory</w:t>
+      </w:r>
+    </w:p>
+    <w:p>
+      <w:pPr>
+        <w:pStyle w:val="NormalWeb"/>
+        <w:shd w:val="clear" w:color="auto" w:fill="FFFFFF"/>
+        <w:spacing w:before="0" w:beforeAutospacing="0" w:after="0" w:afterAutospacing="0"/>
+        <w:rPr>
+          <w:rFonts w:asciiTheme="minorHAnsi" w:hAnsiTheme="minorHAnsi" w:cstheme="minorHAnsi"/>
+          <w:color w:val="24292E"/>
+        </w:rPr>
+      </w:pPr>
+    </w:p>
+    <w:p>
+      <w:pPr>
+        <w:pStyle w:val="HTMLPreformatted"/>
+        <w:shd w:val="clear" w:color="auto" w:fill="FFFFFF"/>
+        <w:rPr>
+          <w:rFonts w:asciiTheme="minorHAnsi" w:hAnsiTheme="minorHAnsi" w:cstheme="minorHAnsi"/>
+          <w:color w:val="24292E"/>
+          <w:sz w:val="24"/>
+          <w:szCs w:val="24"/>
+        </w:rPr>
+      </w:pPr>
+      <w:r>
+        <w:rPr>
+          <w:rFonts w:asciiTheme="minorHAnsi" w:hAnsiTheme="minorHAnsi" w:cstheme="minorHAnsi"/>
+          <w:color w:val="24292E"/>
+          <w:sz w:val="24"/>
+          <w:szCs w:val="24"/>
+        </w:rPr>
+        <w:t>PM</w:t>
+      </w:r>
+      <w:r>
+        <w:rPr>
+          <w:rStyle w:val="pl-k"/>
+          <w:rFonts w:asciiTheme="minorHAnsi" w:hAnsiTheme="minorHAnsi" w:cstheme="minorHAnsi"/>
+          <w:color w:val="D73A49"/>
+          <w:sz w:val="24"/>
+          <w:szCs w:val="24"/>
+        </w:rPr>
+        <w:t>&gt;</w:t>
+      </w:r>
+      <w:r>
+        <w:rPr>
+          <w:rStyle w:val="NoSpacing"/>
+          <w:rFonts w:asciiTheme="minorHAnsi" w:hAnsiTheme="minorHAnsi" w:cstheme="minorHAnsi"/>
+          <w:sz w:val="24"/>
+          <w:szCs w:val="24"/>
+        </w:rPr>
+        <w:t xml:space="preserve"> </w:t>
+      </w:r>
+      <w:r>
+        <w:rPr>
+          <w:rStyle w:val="normaltextrun"/>
+          <w:rFonts w:asciiTheme="minorHAnsi" w:hAnsiTheme="minorHAnsi" w:cstheme="minorHAnsi"/>
+          <w:sz w:val="24"/>
+          <w:szCs w:val="24"/>
+        </w:rPr>
+        <w:t xml:space="preserve">dotnet </w:t>
+      </w:r>
+      <w:proofErr w:type="spellStart"/>
+      <w:r>
+        <w:rPr>
+          <w:rStyle w:val="normaltextrun"/>
+          <w:rFonts w:asciiTheme="minorHAnsi" w:hAnsiTheme="minorHAnsi" w:cstheme="minorHAnsi"/>
+          <w:sz w:val="24"/>
+          <w:szCs w:val="24"/>
+        </w:rPr>
+        <w:t>ef</w:t>
+      </w:r>
+      <w:proofErr w:type="spellEnd"/>
+      <w:r>
+        <w:rPr>
+          <w:rStyle w:val="normaltextrun"/>
+          <w:rFonts w:asciiTheme="minorHAnsi" w:hAnsiTheme="minorHAnsi" w:cstheme="minorHAnsi"/>
+          <w:sz w:val="24"/>
+          <w:szCs w:val="24"/>
+        </w:rPr>
+        <w:t xml:space="preserve"> migrations add </w:t>
+      </w:r>
+      <w:proofErr w:type="spellStart"/>
+      <w:r>
+        <w:rPr>
+          <w:rStyle w:val="normaltextrun"/>
+          <w:rFonts w:asciiTheme="minorHAnsi" w:hAnsiTheme="minorHAnsi" w:cstheme="minorHAnsi"/>
+          <w:sz w:val="24"/>
+          <w:szCs w:val="24"/>
+        </w:rPr>
+        <w:t>firstMigration</w:t>
+      </w:r>
+      <w:proofErr w:type="spellEnd"/>
+      <w:r>
+        <w:rPr>
+          <w:rStyle w:val="normaltextrun"/>
+          <w:rFonts w:asciiTheme="minorHAnsi" w:hAnsiTheme="minorHAnsi" w:cstheme="minorHAnsi"/>
+          <w:sz w:val="24"/>
+          <w:szCs w:val="24"/>
+        </w:rPr>
+        <w:t xml:space="preserve"> --context </w:t>
+      </w:r>
+      <w:proofErr w:type="spellStart"/>
+      <w:proofErr w:type="gramStart"/>
+      <w:r>
+        <w:rPr>
+          <w:rStyle w:val="normaltextrun"/>
+          <w:rFonts w:asciiTheme="minorHAnsi" w:hAnsiTheme="minorHAnsi" w:cstheme="minorHAnsi"/>
+          <w:sz w:val="24"/>
+          <w:szCs w:val="24"/>
+        </w:rPr>
+        <w:t>AZLearn.Data.AppDbContext</w:t>
+      </w:r>
+      <w:proofErr w:type="spellEnd"/>
+      <w:proofErr w:type="gramEnd"/>
+      <w:r>
+        <w:rPr>
+          <w:rStyle w:val="normaltextrun"/>
+          <w:rFonts w:asciiTheme="minorHAnsi" w:hAnsiTheme="minorHAnsi" w:cstheme="minorHAnsi"/>
+          <w:sz w:val="24"/>
+          <w:szCs w:val="24"/>
+        </w:rPr>
+        <w:t xml:space="preserve"> -o Data/Migrations</w:t>
+      </w:r>
+      <w:r>
+        <w:rPr>
+          <w:rStyle w:val="eop"/>
+          <w:rFonts w:asciiTheme="minorHAnsi" w:hAnsiTheme="minorHAnsi" w:cstheme="minorHAnsi"/>
+          <w:sz w:val="24"/>
+          <w:szCs w:val="24"/>
+          <w:shd w:val="clear" w:color="auto" w:fill="FFFFFF"/>
+        </w:rPr>
+        <w:t> </w:t>
+      </w:r>
+      <w:r>
+        <w:rPr>
+          <w:rFonts w:asciiTheme="minorHAnsi" w:hAnsiTheme="minorHAnsi" w:cstheme="minorHAnsi"/>
+          <w:color w:val="24292E"/>
+          <w:sz w:val="24"/>
+          <w:szCs w:val="24"/>
+        </w:rPr>
+        <w:t xml:space="preserve"> </w:t>
+      </w:r>
+    </w:p>
+    <w:p>
+      <w:pPr>
+        <w:pStyle w:val="HTMLPreformatted"/>
+        <w:shd w:val="clear" w:color="auto" w:fill="FFFFFF"/>
+        <w:rPr>
+          <w:rFonts w:asciiTheme="minorHAnsi" w:hAnsiTheme="minorHAnsi" w:cstheme="minorHAnsi"/>
+          <w:color w:val="24292E"/>
+          <w:sz w:val="24"/>
+          <w:szCs w:val="24"/>
+        </w:rPr>
+      </w:pPr>
+      <w:r>
+        <w:rPr>
+          <w:rFonts w:asciiTheme="minorHAnsi" w:hAnsiTheme="minorHAnsi" w:cstheme="minorHAnsi"/>
+          <w:color w:val="24292E"/>
+          <w:sz w:val="24"/>
+          <w:szCs w:val="24"/>
+        </w:rPr>
+        <w:t>PM</w:t>
+      </w:r>
+      <w:r>
+        <w:rPr>
+          <w:rStyle w:val="pl-k"/>
+          <w:rFonts w:asciiTheme="minorHAnsi" w:hAnsiTheme="minorHAnsi" w:cstheme="minorHAnsi"/>
+          <w:color w:val="D73A49"/>
+          <w:sz w:val="24"/>
+          <w:szCs w:val="24"/>
+        </w:rPr>
+        <w:t>&gt;</w:t>
+      </w:r>
+      <w:r>
+        <w:rPr>
+          <w:rFonts w:asciiTheme="minorHAnsi" w:hAnsiTheme="minorHAnsi" w:cstheme="minorHAnsi"/>
+          <w:color w:val="24292E"/>
+          <w:sz w:val="24"/>
+          <w:szCs w:val="24"/>
+        </w:rPr>
+        <w:t xml:space="preserve"> dotnet </w:t>
+      </w:r>
+      <w:proofErr w:type="spellStart"/>
+      <w:r>
+        <w:rPr>
+          <w:rFonts w:asciiTheme="minorHAnsi" w:hAnsiTheme="minorHAnsi" w:cstheme="minorHAnsi"/>
+          <w:color w:val="24292E"/>
+          <w:sz w:val="24"/>
+          <w:szCs w:val="24"/>
+        </w:rPr>
+        <w:t>ef</w:t>
+      </w:r>
+      <w:proofErr w:type="spellEnd"/>
+      <w:r>
+        <w:rPr>
+          <w:rFonts w:asciiTheme="minorHAnsi" w:hAnsiTheme="minorHAnsi" w:cstheme="minorHAnsi"/>
+          <w:color w:val="24292E"/>
+          <w:sz w:val="24"/>
+          <w:szCs w:val="24"/>
+        </w:rPr>
+        <w:t xml:space="preserve"> database update</w:t>
+      </w:r>
+    </w:p>
+    <w:p>
+      <w:pPr>
+        <w:pStyle w:val="HTMLPreformatted"/>
+        <w:shd w:val="clear" w:color="auto" w:fill="FFFFFF"/>
+        <w:rPr>
+          <w:rFonts w:asciiTheme="minorHAnsi" w:hAnsiTheme="minorHAnsi" w:cstheme="minorHAnsi"/>
+          <w:color w:val="24292E"/>
+          <w:sz w:val="24"/>
+          <w:szCs w:val="24"/>
+        </w:rPr>
+      </w:pPr>
+    </w:p>
+    <w:p>
+      <w:pPr>
+        <w:rPr>
+          <w:rFonts w:cstheme="minorHAnsi"/>
+          <w:color w:val="24292E"/>
+          <w:sz w:val="24"/>
+          <w:szCs w:val="24"/>
+          <w:shd w:val="clear" w:color="auto" w:fill="FFFFFF"/>
+        </w:rPr>
+      </w:pPr>
+      <w:r>
+        <w:rPr>
+          <w:rFonts w:cstheme="minorHAnsi"/>
+          <w:color w:val="24292E"/>
+          <w:sz w:val="24"/>
+          <w:szCs w:val="24"/>
+          <w:shd w:val="clear" w:color="auto" w:fill="FFFFFF"/>
+        </w:rPr>
+        <w:t>If there are any errors that occur during the migrations, kindly refer to the </w:t>
+      </w:r>
+      <w:hyperlink r:id="rId30" w:history="1">
+        <w:r>
+          <w:rPr>
+            <w:rStyle w:val="Hyperlink"/>
+            <w:rFonts w:cstheme="minorHAnsi"/>
+            <w:sz w:val="24"/>
+            <w:szCs w:val="24"/>
+            <w:shd w:val="clear" w:color="auto" w:fill="FFFFFF"/>
+          </w:rPr>
+          <w:t>EF C</w:t>
+        </w:r>
+        <w:r>
+          <w:rPr>
+            <w:rStyle w:val="Hyperlink"/>
+            <w:rFonts w:cstheme="minorHAnsi"/>
+            <w:sz w:val="24"/>
+            <w:szCs w:val="24"/>
+            <w:shd w:val="clear" w:color="auto" w:fill="FFFFFF"/>
+          </w:rPr>
+          <w:t>o</w:t>
+        </w:r>
+        <w:r>
+          <w:rPr>
+            <w:rStyle w:val="Hyperlink"/>
+            <w:rFonts w:cstheme="minorHAnsi"/>
+            <w:sz w:val="24"/>
+            <w:szCs w:val="24"/>
+            <w:shd w:val="clear" w:color="auto" w:fill="FFFFFF"/>
+          </w:rPr>
+          <w:t>re tools reference</w:t>
+        </w:r>
+      </w:hyperlink>
+      <w:r>
+        <w:rPr>
+          <w:rFonts w:cstheme="minorHAnsi"/>
+          <w:color w:val="24292E"/>
+          <w:sz w:val="24"/>
+          <w:szCs w:val="24"/>
+          <w:shd w:val="clear" w:color="auto" w:fill="FFFFFF"/>
+        </w:rPr>
+        <w:t> to troubleshoot. The server should be populated with the database named </w:t>
+      </w:r>
+      <w:proofErr w:type="spellStart"/>
+      <w:r>
+        <w:rPr>
+          <w:rStyle w:val="Strong"/>
+          <w:rFonts w:cstheme="minorHAnsi"/>
+          <w:color w:val="24292E"/>
+          <w:sz w:val="24"/>
+          <w:szCs w:val="24"/>
+          <w:shd w:val="clear" w:color="auto" w:fill="FFFFFF"/>
+        </w:rPr>
+        <w:t>azlearndb</w:t>
+      </w:r>
+      <w:proofErr w:type="spellEnd"/>
+      <w:r>
+        <w:rPr>
+          <w:rFonts w:cstheme="minorHAnsi"/>
+          <w:color w:val="24292E"/>
+          <w:sz w:val="24"/>
+          <w:szCs w:val="24"/>
+          <w:shd w:val="clear" w:color="auto" w:fill="FFFFFF"/>
+        </w:rPr>
+        <w:t> as shown below:</w:t>
+      </w:r>
+    </w:p>
+    <w:p>
+      <w:pPr>
+        <w:rPr>
+          <w:rFonts w:cstheme="minorHAnsi"/>
+          <w:sz w:val="24"/>
+          <w:szCs w:val="24"/>
+        </w:rPr>
+      </w:pPr>
+      <w:r>
+        <w:rPr>
+          <w:rFonts w:cstheme="minorHAnsi"/>
+          <w:noProof/>
+          <w:sz w:val="24"/>
+          <w:szCs w:val="24"/>
+        </w:rPr>
+        <w:lastRenderedPageBreak/>
+        <w:drawing>
+          <wp:inline distT="0" distB="0" distL="0" distR="0" wp14:anchorId="397A34CB" wp14:editId="2D080B1A">
+            <wp:extent cx="5943600" cy="2345055"/>
+            <wp:effectExtent l="0" t="0" r="0" b="0"/>
+            <wp:docPr id="35" name="Picture 35"/>
+            <wp:cNvGraphicFramePr>
+              <a:graphicFrameLocks xmlns:a="http://schemas.openxmlformats.org/drawingml/2006/main" noChangeAspect="1"/>
+            </wp:cNvGraphicFramePr>
+            <a:graphic xmlns:a="http://schemas.openxmlformats.org/drawingml/2006/main">
+              <a:graphicData uri="http://schemas.openxmlformats.org/drawingml/2006/picture">
+                <pic:pic xmlns:pic="http://schemas.openxmlformats.org/drawingml/2006/picture">
+                  <pic:nvPicPr>
+                    <pic:cNvPr id="1" name=""/>
+                    <pic:cNvPicPr/>
+                  </pic:nvPicPr>
+                  <pic:blipFill>
+                    <a:blip r:embed="rId31"/>
+                    <a:stretch>
+                      <a:fillRect/>
+                    </a:stretch>
+                  </pic:blipFill>
+                  <pic:spPr>
+                    <a:xfrm>
+                      <a:off x="0" y="0"/>
+                      <a:ext cx="5943600" cy="2345055"/>
+                    </a:xfrm>
+                    <a:prstGeom prst="rect">
+                      <a:avLst/>
+                    </a:prstGeom>
+                  </pic:spPr>
+                </pic:pic>
+              </a:graphicData>
+            </a:graphic>
+          </wp:inline>
+        </w:drawing>
+      </w:r>
+    </w:p>
+    <w:p>
+      <w:pPr>
+        <w:rPr>
+          <w:rFonts w:cstheme="minorHAnsi"/>
+          <w:sz w:val="24"/>
+          <w:szCs w:val="24"/>
+        </w:rPr>
+      </w:pPr>
+    </w:p>
+    <w:p>
+      <w:pPr>
+        <w:rPr>
+          <w:rFonts w:cstheme="minorHAnsi"/>
+          <w:sz w:val="24"/>
+          <w:szCs w:val="24"/>
+        </w:rPr>
+      </w:pPr>
+    </w:p>
     <w:sectPr>
-      <w:footerReference w:type="default" r:id="rId8"/>
+      <w:footerReference w:type="default" r:id="rId32"/>
       <w:pgSz w:w="12240" w:h="15840"/>
       <w:pgMar w:top="1440" w:right="1440" w:bottom="1440" w:left="1440" w:header="708" w:footer="708" w:gutter="0"/>
       <w:pgNumType w:start="0"/>
@@ -4184,6 +7609,7 @@
         <w:docPartUnique/>
       </w:docPartObj>
     </w:sdtPr>
+    <w:sdtEndPr/>
     <w:sdtContent>
       <w:sdt>
         <w:sdtPr>
@@ -4193,6 +7619,7 @@
             <w:docPartUnique/>
           </w:docPartObj>
         </w:sdtPr>
+        <w:sdtEndPr/>
         <w:sdtContent>
           <w:p>
             <w:pPr>
@@ -4325,6 +7752,431 @@
     </w:p>
   </w:footnote>
 </w:footnotes>
+</file>
+
+<file path=word/numbering.xml><?xml version="1.0" encoding="utf-8"?>
+<w:numbering xmlns:wpc="http://schemas.microsoft.com/office/word/2010/wordprocessingCanvas" xmlns:cx="http://schemas.microsoft.com/office/drawing/2014/chartex" xmlns:cx1="http://schemas.microsoft.com/office/drawing/2015/9/8/chartex" xmlns:cx2="http://schemas.microsoft.com/office/drawing/2015/10/21/chartex" xmlns:cx3="http://schemas.microsoft.com/office/drawing/2016/5/9/chartex" xmlns:cx4="http://schemas.microsoft.com/office/drawing/2016/5/10/chartex" xmlns:cx5="http://schemas.microsoft.com/office/drawing/2016/5/11/chartex" xmlns:cx6="http://schemas.microsoft.com/office/drawing/2016/5/12/chartex" xmlns:cx7="http://schemas.microsoft.com/office/drawing/2016/5/13/chartex" xmlns:cx8="http://schemas.microsoft.com/office/drawing/2016/5/14/chartex" xmlns:mc="http://schemas.openxmlformats.org/markup-compatibility/2006" xmlns:aink="http://schemas.microsoft.com/office/drawing/2016/ink" xmlns:am3d="http://schemas.microsoft.com/office/drawing/2017/model3d" xmlns:o="urn:schemas-microsoft-com:office:office" xmlns:r="http://schemas.openxmlformats.org/officeDocument/2006/relationships" xmlns:m="http://schemas.openxmlformats.org/officeDocument/2006/math" xmlns:v="urn:schemas-microsoft-com:vml" xmlns:wp14="http://schemas.microsoft.com/office/word/2010/wordprocessingDrawing" xmlns:wp="http://schemas.openxmlformats.org/drawingml/2006/wordprocessingDrawing" xmlns:w10="urn:schemas-microsoft-com:office:word" xmlns:w="http://schemas.openxmlformats.org/wordprocessingml/2006/main" xmlns:w14="http://schemas.microsoft.com/office/word/2010/wordml" xmlns:w15="http://schemas.microsoft.com/office/word/2012/wordml" xmlns:w16cex="http://schemas.microsoft.com/office/word/2018/wordml/cex" xmlns:w16cid="http://schemas.microsoft.com/office/word/2016/wordml/cid" xmlns:w16="http://schemas.microsoft.com/office/word/2018/wordml" xmlns:w16se="http://schemas.microsoft.com/office/word/2015/wordml/symex" xmlns:wpg="http://schemas.microsoft.com/office/word/2010/wordprocessingGroup" xmlns:wpi="http://schemas.microsoft.com/office/word/2010/wordprocessingInk" xmlns:wne="http://schemas.microsoft.com/office/word/2006/wordml" xmlns:wps="http://schemas.microsoft.com/office/word/2010/wordprocessingShape" mc:Ignorable="w14 w15 w16se w16cid w16 w16cex wp14">
+  <w:abstractNum w:abstractNumId="0" w15:restartNumberingAfterBreak="0">
+    <w:nsid w:val="354311CD"/>
+    <w:multiLevelType w:val="hybridMultilevel"/>
+    <w:tmpl w:val="4F98FBE0"/>
+    <w:lvl w:ilvl="0" w:tplc="10090001">
+      <w:start w:val="1"/>
+      <w:numFmt w:val="bullet"/>
+      <w:lvlText w:val=""/>
+      <w:lvlJc w:val="left"/>
+      <w:pPr>
+        <w:ind w:left="720" w:hanging="360"/>
+      </w:pPr>
+      <w:rPr>
+        <w:rFonts w:ascii="Symbol" w:hAnsi="Symbol" w:hint="default"/>
+      </w:rPr>
+    </w:lvl>
+    <w:lvl w:ilvl="1" w:tplc="10090003">
+      <w:start w:val="1"/>
+      <w:numFmt w:val="bullet"/>
+      <w:lvlText w:val="o"/>
+      <w:lvlJc w:val="left"/>
+      <w:pPr>
+        <w:ind w:left="1440" w:hanging="360"/>
+      </w:pPr>
+      <w:rPr>
+        <w:rFonts w:ascii="Courier New" w:hAnsi="Courier New" w:cs="Courier New" w:hint="default"/>
+      </w:rPr>
+    </w:lvl>
+    <w:lvl w:ilvl="2" w:tplc="10090005" w:tentative="1">
+      <w:start w:val="1"/>
+      <w:numFmt w:val="bullet"/>
+      <w:lvlText w:val=""/>
+      <w:lvlJc w:val="left"/>
+      <w:pPr>
+        <w:ind w:left="2160" w:hanging="360"/>
+      </w:pPr>
+      <w:rPr>
+        <w:rFonts w:ascii="Wingdings" w:hAnsi="Wingdings" w:hint="default"/>
+      </w:rPr>
+    </w:lvl>
+    <w:lvl w:ilvl="3" w:tplc="10090001" w:tentative="1">
+      <w:start w:val="1"/>
+      <w:numFmt w:val="bullet"/>
+      <w:lvlText w:val=""/>
+      <w:lvlJc w:val="left"/>
+      <w:pPr>
+        <w:ind w:left="2880" w:hanging="360"/>
+      </w:pPr>
+      <w:rPr>
+        <w:rFonts w:ascii="Symbol" w:hAnsi="Symbol" w:hint="default"/>
+      </w:rPr>
+    </w:lvl>
+    <w:lvl w:ilvl="4" w:tplc="10090003" w:tentative="1">
+      <w:start w:val="1"/>
+      <w:numFmt w:val="bullet"/>
+      <w:lvlText w:val="o"/>
+      <w:lvlJc w:val="left"/>
+      <w:pPr>
+        <w:ind w:left="3600" w:hanging="360"/>
+      </w:pPr>
+      <w:rPr>
+        <w:rFonts w:ascii="Courier New" w:hAnsi="Courier New" w:cs="Courier New" w:hint="default"/>
+      </w:rPr>
+    </w:lvl>
+    <w:lvl w:ilvl="5" w:tplc="10090005" w:tentative="1">
+      <w:start w:val="1"/>
+      <w:numFmt w:val="bullet"/>
+      <w:lvlText w:val=""/>
+      <w:lvlJc w:val="left"/>
+      <w:pPr>
+        <w:ind w:left="4320" w:hanging="360"/>
+      </w:pPr>
+      <w:rPr>
+        <w:rFonts w:ascii="Wingdings" w:hAnsi="Wingdings" w:hint="default"/>
+      </w:rPr>
+    </w:lvl>
+    <w:lvl w:ilvl="6" w:tplc="10090001" w:tentative="1">
+      <w:start w:val="1"/>
+      <w:numFmt w:val="bullet"/>
+      <w:lvlText w:val=""/>
+      <w:lvlJc w:val="left"/>
+      <w:pPr>
+        <w:ind w:left="5040" w:hanging="360"/>
+      </w:pPr>
+      <w:rPr>
+        <w:rFonts w:ascii="Symbol" w:hAnsi="Symbol" w:hint="default"/>
+      </w:rPr>
+    </w:lvl>
+    <w:lvl w:ilvl="7" w:tplc="10090003" w:tentative="1">
+      <w:start w:val="1"/>
+      <w:numFmt w:val="bullet"/>
+      <w:lvlText w:val="o"/>
+      <w:lvlJc w:val="left"/>
+      <w:pPr>
+        <w:ind w:left="5760" w:hanging="360"/>
+      </w:pPr>
+      <w:rPr>
+        <w:rFonts w:ascii="Courier New" w:hAnsi="Courier New" w:cs="Courier New" w:hint="default"/>
+      </w:rPr>
+    </w:lvl>
+    <w:lvl w:ilvl="8" w:tplc="10090005" w:tentative="1">
+      <w:start w:val="1"/>
+      <w:numFmt w:val="bullet"/>
+      <w:lvlText w:val=""/>
+      <w:lvlJc w:val="left"/>
+      <w:pPr>
+        <w:ind w:left="6480" w:hanging="360"/>
+      </w:pPr>
+      <w:rPr>
+        <w:rFonts w:ascii="Wingdings" w:hAnsi="Wingdings" w:hint="default"/>
+      </w:rPr>
+    </w:lvl>
+  </w:abstractNum>
+  <w:abstractNum w:abstractNumId="1" w15:restartNumberingAfterBreak="0">
+    <w:nsid w:val="4C1A3757"/>
+    <w:multiLevelType w:val="multilevel"/>
+    <w:tmpl w:val="78363F52"/>
+    <w:lvl w:ilvl="0">
+      <w:start w:val="1"/>
+      <w:numFmt w:val="bullet"/>
+      <w:lvlText w:val=""/>
+      <w:lvlJc w:val="left"/>
+      <w:pPr>
+        <w:tabs>
+          <w:tab w:val="num" w:pos="720"/>
+        </w:tabs>
+        <w:ind w:left="720" w:hanging="360"/>
+      </w:pPr>
+      <w:rPr>
+        <w:rFonts w:ascii="Symbol" w:hAnsi="Symbol" w:hint="default"/>
+        <w:sz w:val="20"/>
+      </w:rPr>
+    </w:lvl>
+    <w:lvl w:ilvl="1">
+      <w:start w:val="1"/>
+      <w:numFmt w:val="bullet"/>
+      <w:lvlText w:val="o"/>
+      <w:lvlJc w:val="left"/>
+      <w:pPr>
+        <w:tabs>
+          <w:tab w:val="num" w:pos="1440"/>
+        </w:tabs>
+        <w:ind w:left="1440" w:hanging="360"/>
+      </w:pPr>
+      <w:rPr>
+        <w:rFonts w:ascii="Courier New" w:hAnsi="Courier New" w:hint="default"/>
+        <w:sz w:val="20"/>
+      </w:rPr>
+    </w:lvl>
+    <w:lvl w:ilvl="2" w:tentative="1">
+      <w:start w:val="1"/>
+      <w:numFmt w:val="bullet"/>
+      <w:lvlText w:val=""/>
+      <w:lvlJc w:val="left"/>
+      <w:pPr>
+        <w:tabs>
+          <w:tab w:val="num" w:pos="2160"/>
+        </w:tabs>
+        <w:ind w:left="2160" w:hanging="360"/>
+      </w:pPr>
+      <w:rPr>
+        <w:rFonts w:ascii="Wingdings" w:hAnsi="Wingdings" w:hint="default"/>
+        <w:sz w:val="20"/>
+      </w:rPr>
+    </w:lvl>
+    <w:lvl w:ilvl="3" w:tentative="1">
+      <w:start w:val="1"/>
+      <w:numFmt w:val="bullet"/>
+      <w:lvlText w:val=""/>
+      <w:lvlJc w:val="left"/>
+      <w:pPr>
+        <w:tabs>
+          <w:tab w:val="num" w:pos="2880"/>
+        </w:tabs>
+        <w:ind w:left="2880" w:hanging="360"/>
+      </w:pPr>
+      <w:rPr>
+        <w:rFonts w:ascii="Wingdings" w:hAnsi="Wingdings" w:hint="default"/>
+        <w:sz w:val="20"/>
+      </w:rPr>
+    </w:lvl>
+    <w:lvl w:ilvl="4" w:tentative="1">
+      <w:start w:val="1"/>
+      <w:numFmt w:val="bullet"/>
+      <w:lvlText w:val=""/>
+      <w:lvlJc w:val="left"/>
+      <w:pPr>
+        <w:tabs>
+          <w:tab w:val="num" w:pos="3600"/>
+        </w:tabs>
+        <w:ind w:left="3600" w:hanging="360"/>
+      </w:pPr>
+      <w:rPr>
+        <w:rFonts w:ascii="Wingdings" w:hAnsi="Wingdings" w:hint="default"/>
+        <w:sz w:val="20"/>
+      </w:rPr>
+    </w:lvl>
+    <w:lvl w:ilvl="5" w:tentative="1">
+      <w:start w:val="1"/>
+      <w:numFmt w:val="bullet"/>
+      <w:lvlText w:val=""/>
+      <w:lvlJc w:val="left"/>
+      <w:pPr>
+        <w:tabs>
+          <w:tab w:val="num" w:pos="4320"/>
+        </w:tabs>
+        <w:ind w:left="4320" w:hanging="360"/>
+      </w:pPr>
+      <w:rPr>
+        <w:rFonts w:ascii="Wingdings" w:hAnsi="Wingdings" w:hint="default"/>
+        <w:sz w:val="20"/>
+      </w:rPr>
+    </w:lvl>
+    <w:lvl w:ilvl="6" w:tentative="1">
+      <w:start w:val="1"/>
+      <w:numFmt w:val="bullet"/>
+      <w:lvlText w:val=""/>
+      <w:lvlJc w:val="left"/>
+      <w:pPr>
+        <w:tabs>
+          <w:tab w:val="num" w:pos="5040"/>
+        </w:tabs>
+        <w:ind w:left="5040" w:hanging="360"/>
+      </w:pPr>
+      <w:rPr>
+        <w:rFonts w:ascii="Wingdings" w:hAnsi="Wingdings" w:hint="default"/>
+        <w:sz w:val="20"/>
+      </w:rPr>
+    </w:lvl>
+    <w:lvl w:ilvl="7" w:tentative="1">
+      <w:start w:val="1"/>
+      <w:numFmt w:val="bullet"/>
+      <w:lvlText w:val=""/>
+      <w:lvlJc w:val="left"/>
+      <w:pPr>
+        <w:tabs>
+          <w:tab w:val="num" w:pos="5760"/>
+        </w:tabs>
+        <w:ind w:left="5760" w:hanging="360"/>
+      </w:pPr>
+      <w:rPr>
+        <w:rFonts w:ascii="Wingdings" w:hAnsi="Wingdings" w:hint="default"/>
+        <w:sz w:val="20"/>
+      </w:rPr>
+    </w:lvl>
+    <w:lvl w:ilvl="8" w:tentative="1">
+      <w:start w:val="1"/>
+      <w:numFmt w:val="bullet"/>
+      <w:lvlText w:val=""/>
+      <w:lvlJc w:val="left"/>
+      <w:pPr>
+        <w:tabs>
+          <w:tab w:val="num" w:pos="6480"/>
+        </w:tabs>
+        <w:ind w:left="6480" w:hanging="360"/>
+      </w:pPr>
+      <w:rPr>
+        <w:rFonts w:ascii="Wingdings" w:hAnsi="Wingdings" w:hint="default"/>
+        <w:sz w:val="20"/>
+      </w:rPr>
+    </w:lvl>
+  </w:abstractNum>
+  <w:abstractNum w:abstractNumId="2" w15:restartNumberingAfterBreak="0">
+    <w:nsid w:val="4F570CF5"/>
+    <w:multiLevelType w:val="multilevel"/>
+    <w:tmpl w:val="95DC9A66"/>
+    <w:lvl w:ilvl="0">
+      <w:start w:val="1"/>
+      <w:numFmt w:val="bullet"/>
+      <w:lvlText w:val=""/>
+      <w:lvlJc w:val="left"/>
+      <w:pPr>
+        <w:tabs>
+          <w:tab w:val="num" w:pos="720"/>
+        </w:tabs>
+        <w:ind w:left="720" w:hanging="360"/>
+      </w:pPr>
+      <w:rPr>
+        <w:rFonts w:ascii="Wingdings" w:hAnsi="Wingdings" w:hint="default"/>
+        <w:sz w:val="20"/>
+      </w:rPr>
+    </w:lvl>
+    <w:lvl w:ilvl="1" w:tentative="1">
+      <w:start w:val="1"/>
+      <w:numFmt w:val="bullet"/>
+      <w:lvlText w:val="o"/>
+      <w:lvlJc w:val="left"/>
+      <w:pPr>
+        <w:tabs>
+          <w:tab w:val="num" w:pos="1440"/>
+        </w:tabs>
+        <w:ind w:left="1440" w:hanging="360"/>
+      </w:pPr>
+      <w:rPr>
+        <w:rFonts w:ascii="Courier New" w:hAnsi="Courier New" w:hint="default"/>
+        <w:sz w:val="20"/>
+      </w:rPr>
+    </w:lvl>
+    <w:lvl w:ilvl="2" w:tentative="1">
+      <w:start w:val="1"/>
+      <w:numFmt w:val="bullet"/>
+      <w:lvlText w:val=""/>
+      <w:lvlJc w:val="left"/>
+      <w:pPr>
+        <w:tabs>
+          <w:tab w:val="num" w:pos="2160"/>
+        </w:tabs>
+        <w:ind w:left="2160" w:hanging="360"/>
+      </w:pPr>
+      <w:rPr>
+        <w:rFonts w:ascii="Wingdings" w:hAnsi="Wingdings" w:hint="default"/>
+        <w:sz w:val="20"/>
+      </w:rPr>
+    </w:lvl>
+    <w:lvl w:ilvl="3" w:tentative="1">
+      <w:start w:val="1"/>
+      <w:numFmt w:val="bullet"/>
+      <w:lvlText w:val=""/>
+      <w:lvlJc w:val="left"/>
+      <w:pPr>
+        <w:tabs>
+          <w:tab w:val="num" w:pos="2880"/>
+        </w:tabs>
+        <w:ind w:left="2880" w:hanging="360"/>
+      </w:pPr>
+      <w:rPr>
+        <w:rFonts w:ascii="Wingdings" w:hAnsi="Wingdings" w:hint="default"/>
+        <w:sz w:val="20"/>
+      </w:rPr>
+    </w:lvl>
+    <w:lvl w:ilvl="4" w:tentative="1">
+      <w:start w:val="1"/>
+      <w:numFmt w:val="bullet"/>
+      <w:lvlText w:val=""/>
+      <w:lvlJc w:val="left"/>
+      <w:pPr>
+        <w:tabs>
+          <w:tab w:val="num" w:pos="3600"/>
+        </w:tabs>
+        <w:ind w:left="3600" w:hanging="360"/>
+      </w:pPr>
+      <w:rPr>
+        <w:rFonts w:ascii="Wingdings" w:hAnsi="Wingdings" w:hint="default"/>
+        <w:sz w:val="20"/>
+      </w:rPr>
+    </w:lvl>
+    <w:lvl w:ilvl="5" w:tentative="1">
+      <w:start w:val="1"/>
+      <w:numFmt w:val="bullet"/>
+      <w:lvlText w:val=""/>
+      <w:lvlJc w:val="left"/>
+      <w:pPr>
+        <w:tabs>
+          <w:tab w:val="num" w:pos="4320"/>
+        </w:tabs>
+        <w:ind w:left="4320" w:hanging="360"/>
+      </w:pPr>
+      <w:rPr>
+        <w:rFonts w:ascii="Wingdings" w:hAnsi="Wingdings" w:hint="default"/>
+        <w:sz w:val="20"/>
+      </w:rPr>
+    </w:lvl>
+    <w:lvl w:ilvl="6" w:tentative="1">
+      <w:start w:val="1"/>
+      <w:numFmt w:val="bullet"/>
+      <w:lvlText w:val=""/>
+      <w:lvlJc w:val="left"/>
+      <w:pPr>
+        <w:tabs>
+          <w:tab w:val="num" w:pos="5040"/>
+        </w:tabs>
+        <w:ind w:left="5040" w:hanging="360"/>
+      </w:pPr>
+      <w:rPr>
+        <w:rFonts w:ascii="Wingdings" w:hAnsi="Wingdings" w:hint="default"/>
+        <w:sz w:val="20"/>
+      </w:rPr>
+    </w:lvl>
+    <w:lvl w:ilvl="7" w:tentative="1">
+      <w:start w:val="1"/>
+      <w:numFmt w:val="bullet"/>
+      <w:lvlText w:val=""/>
+      <w:lvlJc w:val="left"/>
+      <w:pPr>
+        <w:tabs>
+          <w:tab w:val="num" w:pos="5760"/>
+        </w:tabs>
+        <w:ind w:left="5760" w:hanging="360"/>
+      </w:pPr>
+      <w:rPr>
+        <w:rFonts w:ascii="Wingdings" w:hAnsi="Wingdings" w:hint="default"/>
+        <w:sz w:val="20"/>
+      </w:rPr>
+    </w:lvl>
+    <w:lvl w:ilvl="8" w:tentative="1">
+      <w:start w:val="1"/>
+      <w:numFmt w:val="bullet"/>
+      <w:lvlText w:val=""/>
+      <w:lvlJc w:val="left"/>
+      <w:pPr>
+        <w:tabs>
+          <w:tab w:val="num" w:pos="6480"/>
+        </w:tabs>
+        <w:ind w:left="6480" w:hanging="360"/>
+      </w:pPr>
+      <w:rPr>
+        <w:rFonts w:ascii="Wingdings" w:hAnsi="Wingdings" w:hint="default"/>
+        <w:sz w:val="20"/>
+      </w:rPr>
+    </w:lvl>
+  </w:abstractNum>
+  <w:num w:numId="1">
+    <w:abstractNumId w:val="1"/>
+  </w:num>
+  <w:num w:numId="2">
+    <w:abstractNumId w:val="0"/>
+  </w:num>
+  <w:num w:numId="3">
+    <w:abstractNumId w:val="2"/>
+  </w:num>
+</w:numbering>
 </file>
 
 <file path=word/styles.xml><?xml version="1.0" encoding="utf-8"?>
@@ -4747,6 +8599,26 @@
       <w:szCs w:val="32"/>
     </w:rPr>
   </w:style>
+  <w:style w:type="paragraph" w:styleId="Heading2">
+    <w:name w:val="heading 2"/>
+    <w:basedOn w:val="Normal"/>
+    <w:link w:val="Heading2Char"/>
+    <w:uiPriority w:val="9"/>
+    <w:qFormat/>
+    <w:rsid w:val="00206832"/>
+    <w:pPr>
+      <w:spacing w:before="100" w:beforeAutospacing="1" w:after="100" w:afterAutospacing="1" w:line="240" w:lineRule="auto"/>
+      <w:outlineLvl w:val="1"/>
+    </w:pPr>
+    <w:rPr>
+      <w:rFonts w:ascii="Times New Roman" w:eastAsia="Times New Roman" w:hAnsi="Times New Roman" w:cs="Times New Roman"/>
+      <w:b/>
+      <w:bCs/>
+      <w:sz w:val="36"/>
+      <w:szCs w:val="36"/>
+      <w:lang w:eastAsia="en-CA"/>
+    </w:rPr>
+  </w:style>
   <w:style w:type="character" w:default="1" w:styleId="DefaultParagraphFont">
     <w:name w:val="Default Paragraph Font"/>
     <w:uiPriority w:val="1"/>
@@ -4869,6 +8741,175 @@
     </w:pPr>
     <w:rPr>
       <w:lang w:val="en-US"/>
+    </w:rPr>
+  </w:style>
+  <w:style w:type="character" w:styleId="Hyperlink">
+    <w:name w:val="Hyperlink"/>
+    <w:basedOn w:val="DefaultParagraphFont"/>
+    <w:uiPriority w:val="99"/>
+    <w:unhideWhenUsed/>
+    <w:rsid w:val="00206832"/>
+    <w:rPr>
+      <w:color w:val="0000FF"/>
+      <w:u w:val="single"/>
+    </w:rPr>
+  </w:style>
+  <w:style w:type="character" w:customStyle="1" w:styleId="Heading2Char">
+    <w:name w:val="Heading 2 Char"/>
+    <w:basedOn w:val="DefaultParagraphFont"/>
+    <w:link w:val="Heading2"/>
+    <w:uiPriority w:val="9"/>
+    <w:rsid w:val="00206832"/>
+    <w:rPr>
+      <w:rFonts w:ascii="Times New Roman" w:eastAsia="Times New Roman" w:hAnsi="Times New Roman" w:cs="Times New Roman"/>
+      <w:b/>
+      <w:bCs/>
+      <w:sz w:val="36"/>
+      <w:szCs w:val="36"/>
+      <w:lang w:eastAsia="en-CA"/>
+    </w:rPr>
+  </w:style>
+  <w:style w:type="paragraph" w:styleId="ListParagraph">
+    <w:name w:val="List Paragraph"/>
+    <w:basedOn w:val="Normal"/>
+    <w:uiPriority w:val="34"/>
+    <w:qFormat/>
+    <w:rsid w:val="00206832"/>
+    <w:pPr>
+      <w:ind w:left="720"/>
+      <w:contextualSpacing/>
+    </w:pPr>
+  </w:style>
+  <w:style w:type="paragraph" w:styleId="NormalWeb">
+    <w:name w:val="Normal (Web)"/>
+    <w:basedOn w:val="Normal"/>
+    <w:uiPriority w:val="99"/>
+    <w:unhideWhenUsed/>
+    <w:rsid w:val="00206832"/>
+    <w:pPr>
+      <w:spacing w:before="100" w:beforeAutospacing="1" w:after="100" w:afterAutospacing="1" w:line="240" w:lineRule="auto"/>
+    </w:pPr>
+    <w:rPr>
+      <w:rFonts w:ascii="Times New Roman" w:eastAsia="Times New Roman" w:hAnsi="Times New Roman" w:cs="Times New Roman"/>
+      <w:sz w:val="24"/>
+      <w:szCs w:val="24"/>
+      <w:lang w:eastAsia="en-CA"/>
+    </w:rPr>
+  </w:style>
+  <w:style w:type="paragraph" w:styleId="HTMLPreformatted">
+    <w:name w:val="HTML Preformatted"/>
+    <w:basedOn w:val="Normal"/>
+    <w:link w:val="HTMLPreformattedChar"/>
+    <w:uiPriority w:val="99"/>
+    <w:unhideWhenUsed/>
+    <w:rsid w:val="00206832"/>
+    <w:pPr>
+      <w:tabs>
+        <w:tab w:val="left" w:pos="916"/>
+        <w:tab w:val="left" w:pos="1832"/>
+        <w:tab w:val="left" w:pos="2748"/>
+        <w:tab w:val="left" w:pos="3664"/>
+        <w:tab w:val="left" w:pos="4580"/>
+        <w:tab w:val="left" w:pos="5496"/>
+        <w:tab w:val="left" w:pos="6412"/>
+        <w:tab w:val="left" w:pos="7328"/>
+        <w:tab w:val="left" w:pos="8244"/>
+        <w:tab w:val="left" w:pos="9160"/>
+        <w:tab w:val="left" w:pos="10076"/>
+        <w:tab w:val="left" w:pos="10992"/>
+        <w:tab w:val="left" w:pos="11908"/>
+        <w:tab w:val="left" w:pos="12824"/>
+        <w:tab w:val="left" w:pos="13740"/>
+        <w:tab w:val="left" w:pos="14656"/>
+      </w:tabs>
+      <w:spacing w:after="0" w:line="240" w:lineRule="auto"/>
+    </w:pPr>
+    <w:rPr>
+      <w:rFonts w:ascii="Courier New" w:eastAsia="Times New Roman" w:hAnsi="Courier New" w:cs="Courier New"/>
+      <w:sz w:val="20"/>
+      <w:szCs w:val="20"/>
+      <w:lang w:eastAsia="en-CA"/>
+    </w:rPr>
+  </w:style>
+  <w:style w:type="character" w:customStyle="1" w:styleId="HTMLPreformattedChar">
+    <w:name w:val="HTML Preformatted Char"/>
+    <w:basedOn w:val="DefaultParagraphFont"/>
+    <w:link w:val="HTMLPreformatted"/>
+    <w:uiPriority w:val="99"/>
+    <w:rsid w:val="00206832"/>
+    <w:rPr>
+      <w:rFonts w:ascii="Courier New" w:eastAsia="Times New Roman" w:hAnsi="Courier New" w:cs="Courier New"/>
+      <w:sz w:val="20"/>
+      <w:szCs w:val="20"/>
+      <w:lang w:eastAsia="en-CA"/>
+    </w:rPr>
+  </w:style>
+  <w:style w:type="character" w:customStyle="1" w:styleId="pl-c1">
+    <w:name w:val="pl-c1"/>
+    <w:basedOn w:val="DefaultParagraphFont"/>
+    <w:rsid w:val="00206832"/>
+  </w:style>
+  <w:style w:type="character" w:styleId="HTMLCode">
+    <w:name w:val="HTML Code"/>
+    <w:basedOn w:val="DefaultParagraphFont"/>
+    <w:uiPriority w:val="99"/>
+    <w:semiHidden/>
+    <w:unhideWhenUsed/>
+    <w:rsid w:val="00C61137"/>
+    <w:rPr>
+      <w:rFonts w:ascii="Courier New" w:eastAsia="Times New Roman" w:hAnsi="Courier New" w:cs="Courier New"/>
+      <w:sz w:val="20"/>
+      <w:szCs w:val="20"/>
+    </w:rPr>
+  </w:style>
+  <w:style w:type="character" w:customStyle="1" w:styleId="pl-k">
+    <w:name w:val="pl-k"/>
+    <w:basedOn w:val="DefaultParagraphFont"/>
+    <w:rsid w:val="00C61137"/>
+  </w:style>
+  <w:style w:type="character" w:styleId="UnresolvedMention">
+    <w:name w:val="Unresolved Mention"/>
+    <w:basedOn w:val="DefaultParagraphFont"/>
+    <w:uiPriority w:val="99"/>
+    <w:semiHidden/>
+    <w:unhideWhenUsed/>
+    <w:rsid w:val="00246CA2"/>
+    <w:rPr>
+      <w:color w:val="605E5C"/>
+      <w:shd w:val="clear" w:color="auto" w:fill="E1DFDD"/>
+    </w:rPr>
+  </w:style>
+  <w:style w:type="character" w:customStyle="1" w:styleId="normaltextrun">
+    <w:name w:val="normaltextrun"/>
+    <w:basedOn w:val="DefaultParagraphFont"/>
+    <w:rsid w:val="00CE1B78"/>
+  </w:style>
+  <w:style w:type="character" w:customStyle="1" w:styleId="eop">
+    <w:name w:val="eop"/>
+    <w:basedOn w:val="DefaultParagraphFont"/>
+    <w:rsid w:val="00CE1B78"/>
+  </w:style>
+  <w:style w:type="character" w:styleId="Strong">
+    <w:name w:val="Strong"/>
+    <w:basedOn w:val="DefaultParagraphFont"/>
+    <w:uiPriority w:val="22"/>
+    <w:qFormat/>
+    <w:rsid w:val="0043676A"/>
+    <w:rPr>
+      <w:b/>
+      <w:bCs/>
+    </w:rPr>
+  </w:style>
+  <w:style w:type="character" w:styleId="FollowedHyperlink">
+    <w:name w:val="FollowedHyperlink"/>
+    <w:basedOn w:val="DefaultParagraphFont"/>
+    <w:uiPriority w:val="99"/>
+    <w:semiHidden/>
+    <w:unhideWhenUsed/>
+    <w:rsid w:val="007B0682"/>
+    <w:rPr>
+      <w:color w:val="954F72" w:themeColor="followedHyperlink"/>
+      <w:u w:val="single"/>
     </w:rPr>
   </w:style>
 </w:styles>

</xml_diff>